<commit_message>
Updating resume for program completion
</commit_message>
<xml_diff>
--- a/resume.docx
+++ b/resume.docx
@@ -1,6 +1,6 @@
 
 <file path=word/document.xml><?xml version="1.0" encoding="utf-8"?>
-<w:document xmlns:ve="http://schemas.openxmlformats.org/markup-compatibility/2006" xmlns:o="urn:schemas-microsoft-com:office:office" xmlns:r="http://schemas.openxmlformats.org/officeDocument/2006/relationships" xmlns:m="http://schemas.openxmlformats.org/officeDocument/2006/math" xmlns:v="urn:schemas-microsoft-com:vml" xmlns:wp="http://schemas.openxmlformats.org/drawingml/2006/wordprocessingDrawing" xmlns:w10="urn:schemas-microsoft-com:office:word" xmlns:w="http://schemas.openxmlformats.org/wordprocessingml/2006/main" xmlns:wne="http://schemas.microsoft.com/office/word/2006/wordml">
+<w:document xmlns:wpc="http://schemas.microsoft.com/office/word/2010/wordprocessingCanvas" xmlns:cx="http://schemas.microsoft.com/office/drawing/2014/chartex" xmlns:cx1="http://schemas.microsoft.com/office/drawing/2015/9/8/chartex" xmlns:cx2="http://schemas.microsoft.com/office/drawing/2015/10/21/chartex" xmlns:cx3="http://schemas.microsoft.com/office/drawing/2016/5/9/chartex" xmlns:cx4="http://schemas.microsoft.com/office/drawing/2016/5/10/chartex" xmlns:cx5="http://schemas.microsoft.com/office/drawing/2016/5/11/chartex" xmlns:cx6="http://schemas.microsoft.com/office/drawing/2016/5/12/chartex" xmlns:cx7="http://schemas.microsoft.com/office/drawing/2016/5/13/chartex" xmlns:cx8="http://schemas.microsoft.com/office/drawing/2016/5/14/chartex" xmlns:mc="http://schemas.openxmlformats.org/markup-compatibility/2006" xmlns:aink="http://schemas.microsoft.com/office/drawing/2016/ink" xmlns:am3d="http://schemas.microsoft.com/office/drawing/2017/model3d" xmlns:o="urn:schemas-microsoft-com:office:office" xmlns:oel="http://schemas.microsoft.com/office/2019/extlst" xmlns:r="http://schemas.openxmlformats.org/officeDocument/2006/relationships" xmlns:m="http://schemas.openxmlformats.org/officeDocument/2006/math" xmlns:v="urn:schemas-microsoft-com:vml" xmlns:wp14="http://schemas.microsoft.com/office/word/2010/wordprocessingDrawing" xmlns:wp="http://schemas.openxmlformats.org/drawingml/2006/wordprocessingDrawing" xmlns:w10="urn:schemas-microsoft-com:office:word" xmlns:w="http://schemas.openxmlformats.org/wordprocessingml/2006/main" xmlns:w14="http://schemas.microsoft.com/office/word/2010/wordml" xmlns:w15="http://schemas.microsoft.com/office/word/2012/wordml" xmlns:w16cex="http://schemas.microsoft.com/office/word/2018/wordml/cex" xmlns:w16cid="http://schemas.microsoft.com/office/word/2016/wordml/cid" xmlns:w16="http://schemas.microsoft.com/office/word/2018/wordml" xmlns:w16sdtdh="http://schemas.microsoft.com/office/word/2020/wordml/sdtdatahash" xmlns:w16se="http://schemas.microsoft.com/office/word/2015/wordml/symex" xmlns:wpg="http://schemas.microsoft.com/office/word/2010/wordprocessingGroup" xmlns:wpi="http://schemas.microsoft.com/office/word/2010/wordprocessingInk" xmlns:wne="http://schemas.microsoft.com/office/word/2006/wordml" xmlns:wps="http://schemas.microsoft.com/office/word/2010/wordprocessingShape" mc:Ignorable="w14 w15 w16se w16cid w16 w16cex w16sdtdh wp14">
   <w:body>
     <w:p>
       <w:pPr>
@@ -17,19 +17,8 @@
           <w:sz w:val="72"/>
           <w:szCs w:val="72"/>
         </w:rPr>
-        <w:t xml:space="preserve">Adam </w:t>
-      </w:r>
-      <w:proofErr w:type="spellStart"/>
-      <w:r>
-        <w:rPr>
-          <w:color w:val="202529"/>
-          <w:w w:val="105"/>
-          <w:sz w:val="72"/>
-          <w:szCs w:val="72"/>
-        </w:rPr>
-        <w:t>Erler</w:t>
-      </w:r>
-      <w:proofErr w:type="spellEnd"/>
+        <w:t>Adam Erler</w:t>
+      </w:r>
     </w:p>
     <w:p>
       <w:pPr>
@@ -52,14 +41,14 @@
           <w:sz w:val="40"/>
           <w:szCs w:val="40"/>
         </w:rPr>
-        <w:t>Entry-Level</w:t>
-      </w:r>
-      <w:r>
-        <w:rPr>
-          <w:rFonts w:ascii="Trebuchet MS" w:hAnsi="Trebuchet MS"/>
-          <w:b/>
-          <w:color w:val="202529"/>
-          <w:spacing w:val="-45"/>
+        <w:t>Data</w:t>
+      </w:r>
+      <w:r>
+        <w:rPr>
+          <w:rFonts w:ascii="Trebuchet MS" w:hAnsi="Trebuchet MS"/>
+          <w:b/>
+          <w:color w:val="202529"/>
+          <w:spacing w:val="-51"/>
           <w:w w:val="110"/>
           <w:sz w:val="40"/>
           <w:szCs w:val="40"/>
@@ -76,30 +65,6 @@
           <w:sz w:val="40"/>
           <w:szCs w:val="40"/>
         </w:rPr>
-        <w:t>Data</w:t>
-      </w:r>
-      <w:r>
-        <w:rPr>
-          <w:rFonts w:ascii="Trebuchet MS" w:hAnsi="Trebuchet MS"/>
-          <w:b/>
-          <w:color w:val="202529"/>
-          <w:spacing w:val="-51"/>
-          <w:w w:val="110"/>
-          <w:sz w:val="40"/>
-          <w:szCs w:val="40"/>
-        </w:rPr>
-        <w:t xml:space="preserve"> </w:t>
-      </w:r>
-      <w:r>
-        <w:rPr>
-          <w:rFonts w:ascii="Trebuchet MS" w:hAnsi="Trebuchet MS"/>
-          <w:b/>
-          <w:color w:val="202529"/>
-          <w:spacing w:val="-2"/>
-          <w:w w:val="110"/>
-          <w:sz w:val="40"/>
-          <w:szCs w:val="40"/>
-        </w:rPr>
         <w:t>Scientist</w:t>
       </w:r>
     </w:p>
@@ -119,7 +84,7 @@
           <w:color w:val="202529"/>
           <w:spacing w:val="-2"/>
         </w:rPr>
-        <w:t>Anticipated graduate</w:t>
+        <w:t>Data scientist</w:t>
       </w:r>
       <w:r>
         <w:rPr>
@@ -155,7 +120,43 @@
           <w:color w:val="202529"/>
           <w:spacing w:val="-2"/>
         </w:rPr>
-        <w:t>rinting nerd. Looking for a start in a new career to meet more demandin</w:t>
+        <w:t xml:space="preserve">rinting nerd. Looking for </w:t>
+      </w:r>
+      <w:r>
+        <w:rPr>
+          <w:rFonts w:ascii="Trebuchet MS" w:hAnsi="Trebuchet MS"/>
+          <w:i/>
+          <w:color w:val="202529"/>
+          <w:spacing w:val="-2"/>
+        </w:rPr>
+        <w:t>to</w:t>
+      </w:r>
+      <w:r>
+        <w:rPr>
+          <w:rFonts w:ascii="Trebuchet MS" w:hAnsi="Trebuchet MS"/>
+          <w:i/>
+          <w:color w:val="202529"/>
+          <w:spacing w:val="-2"/>
+        </w:rPr>
+        <w:t xml:space="preserve"> </w:t>
+      </w:r>
+      <w:r>
+        <w:rPr>
+          <w:rFonts w:ascii="Trebuchet MS" w:hAnsi="Trebuchet MS"/>
+          <w:i/>
+          <w:color w:val="202529"/>
+          <w:spacing w:val="-2"/>
+        </w:rPr>
+        <w:t>further my</w:t>
+      </w:r>
+      <w:r>
+        <w:rPr>
+          <w:rFonts w:ascii="Trebuchet MS" w:hAnsi="Trebuchet MS"/>
+          <w:i/>
+          <w:color w:val="202529"/>
+          <w:spacing w:val="-2"/>
+        </w:rPr>
+        <w:t xml:space="preserve"> career to meet more demandin</w:t>
       </w:r>
       <w:r>
         <w:rPr>
@@ -183,9 +184,6 @@
         <w:ind w:left="360"/>
         <w:rPr>
           <w:rFonts w:ascii="Trebuchet MS" w:hAnsi="Trebuchet MS"/>
-          <w:b/>
-          <w:sz w:val="28"/>
-          <w:szCs w:val="28"/>
         </w:rPr>
       </w:pPr>
       <w:r>
@@ -194,26 +192,44 @@
         </w:rPr>
         <w:br w:type="column"/>
       </w:r>
+    </w:p>
+    <w:p>
+      <w:pPr>
+        <w:pStyle w:val="BodyText"/>
+        <w:spacing w:before="75"/>
+        <w:ind w:left="360"/>
+        <w:rPr>
+          <w:rFonts w:ascii="Trebuchet MS" w:hAnsi="Trebuchet MS"/>
+        </w:rPr>
+      </w:pPr>
+    </w:p>
+    <w:p>
+      <w:pPr>
+        <w:pStyle w:val="BodyText"/>
+        <w:spacing w:before="75"/>
+        <w:ind w:left="360"/>
+        <w:rPr>
+          <w:rFonts w:ascii="Trebuchet MS" w:hAnsi="Trebuchet MS"/>
+        </w:rPr>
+      </w:pPr>
+    </w:p>
+    <w:p>
+      <w:pPr>
+        <w:pStyle w:val="BodyText"/>
+        <w:spacing w:before="75"/>
+        <w:ind w:left="360"/>
+        <w:rPr>
+          <w:rFonts w:ascii="Trebuchet MS" w:hAnsi="Trebuchet MS"/>
+          <w:b/>
+        </w:rPr>
+      </w:pPr>
       <w:r>
         <w:rPr>
           <w:rFonts w:ascii="Trebuchet MS" w:hAnsi="Trebuchet MS"/>
           <w:b/>
           <w:spacing w:val="-2"/>
-          <w:sz w:val="28"/>
-          <w:szCs w:val="28"/>
-        </w:rPr>
-        <w:lastRenderedPageBreak/>
-        <w:t>aerler@</w:t>
-      </w:r>
-      <w:r>
-        <w:rPr>
-          <w:rFonts w:ascii="Trebuchet MS" w:hAnsi="Trebuchet MS"/>
-          <w:b/>
-          <w:spacing w:val="-2"/>
-          <w:sz w:val="28"/>
-          <w:szCs w:val="28"/>
-        </w:rPr>
-        <w:t>siu.edu</w:t>
+        </w:rPr>
+        <w:t>Adam.erler101@gmail.com</w:t>
       </w:r>
     </w:p>
     <w:p>
@@ -224,16 +240,12 @@
         <w:rPr>
           <w:rFonts w:ascii="Trebuchet MS" w:hAnsi="Trebuchet MS"/>
           <w:b/>
-          <w:sz w:val="28"/>
-          <w:szCs w:val="28"/>
-        </w:rPr>
-      </w:pPr>
-      <w:r>
-        <w:rPr>
-          <w:rFonts w:ascii="Trebuchet MS" w:hAnsi="Trebuchet MS"/>
-          <w:b/>
-          <w:sz w:val="28"/>
-          <w:szCs w:val="28"/>
+        </w:rPr>
+      </w:pPr>
+      <w:r>
+        <w:rPr>
+          <w:rFonts w:ascii="Trebuchet MS" w:hAnsi="Trebuchet MS"/>
+          <w:b/>
         </w:rPr>
         <w:t>(</w:t>
       </w:r>
@@ -241,8 +253,6 @@
         <w:rPr>
           <w:rFonts w:ascii="Trebuchet MS" w:hAnsi="Trebuchet MS"/>
           <w:b/>
-          <w:sz w:val="28"/>
-          <w:szCs w:val="28"/>
         </w:rPr>
         <w:t>224</w:t>
       </w:r>
@@ -250,8 +260,6 @@
         <w:rPr>
           <w:rFonts w:ascii="Trebuchet MS" w:hAnsi="Trebuchet MS"/>
           <w:b/>
-          <w:sz w:val="28"/>
-          <w:szCs w:val="28"/>
         </w:rPr>
         <w:t>)</w:t>
       </w:r>
@@ -260,8 +268,6 @@
           <w:rFonts w:ascii="Trebuchet MS" w:hAnsi="Trebuchet MS"/>
           <w:b/>
           <w:spacing w:val="35"/>
-          <w:sz w:val="28"/>
-          <w:szCs w:val="28"/>
         </w:rPr>
         <w:t xml:space="preserve"> </w:t>
       </w:r>
@@ -269,8 +275,6 @@
         <w:rPr>
           <w:rFonts w:ascii="Trebuchet MS" w:hAnsi="Trebuchet MS"/>
           <w:b/>
-          <w:sz w:val="28"/>
-          <w:szCs w:val="28"/>
         </w:rPr>
         <w:t>388</w:t>
       </w:r>
@@ -278,8 +282,6 @@
         <w:rPr>
           <w:rFonts w:ascii="Trebuchet MS" w:hAnsi="Trebuchet MS"/>
           <w:b/>
-          <w:sz w:val="28"/>
-          <w:szCs w:val="28"/>
         </w:rPr>
         <w:t>-</w:t>
       </w:r>
@@ -288,8 +290,6 @@
           <w:rFonts w:ascii="Trebuchet MS" w:hAnsi="Trebuchet MS"/>
           <w:b/>
           <w:spacing w:val="-4"/>
-          <w:sz w:val="28"/>
-          <w:szCs w:val="28"/>
         </w:rPr>
         <w:t>8746</w:t>
       </w:r>
@@ -298,12 +298,10 @@
       <w:pPr>
         <w:pStyle w:val="BodyText"/>
         <w:spacing w:before="34" w:line="271" w:lineRule="auto"/>
-        <w:ind w:left="360" w:right="1185"/>
-        <w:rPr>
-          <w:rFonts w:ascii="Trebuchet MS" w:hAnsi="Trebuchet MS"/>
-          <w:b/>
-          <w:sz w:val="28"/>
-          <w:szCs w:val="28"/>
+        <w:ind w:left="0" w:right="1185"/>
+        <w:rPr>
+          <w:rFonts w:ascii="Trebuchet MS" w:hAnsi="Trebuchet MS"/>
+          <w:b/>
         </w:rPr>
         <w:sectPr>
           <w:type w:val="continuous"/>
@@ -315,15 +313,6 @@
           </w:cols>
         </w:sectPr>
       </w:pPr>
-      <w:r>
-        <w:rPr>
-          <w:rFonts w:ascii="Trebuchet MS" w:hAnsi="Trebuchet MS"/>
-          <w:b/>
-          <w:sz w:val="28"/>
-          <w:szCs w:val="28"/>
-        </w:rPr>
-        <w:t>Highland, IN</w:t>
-      </w:r>
     </w:p>
     <w:p>
       <w:pPr>
@@ -358,7 +347,6 @@
           <w:w w:val="105"/>
           <w:sz w:val="24"/>
         </w:rPr>
-        <w:lastRenderedPageBreak/>
         <w:t>WORK</w:t>
       </w:r>
       <w:r>
@@ -403,7 +391,7 @@
           <w:sz w:val="28"/>
           <w:szCs w:val="28"/>
         </w:rPr>
-        <w:t>Concept Schools</w:t>
+        <w:t>Education Strategy Consulting</w:t>
       </w:r>
     </w:p>
     <w:p>
@@ -426,7 +414,7 @@
           <w:sz w:val="22"/>
           <w:szCs w:val="22"/>
         </w:rPr>
-        <w:t xml:space="preserve">STEM </w:t>
+        <w:t>Data Analyst</w:t>
       </w:r>
       <w:r>
         <w:rPr>
@@ -437,40 +425,7 @@
           <w:sz w:val="22"/>
           <w:szCs w:val="22"/>
         </w:rPr>
-        <w:t>Teacher</w:t>
-      </w:r>
-      <w:r>
-        <w:rPr>
-          <w:rFonts w:ascii="Trebuchet MS" w:hAnsi="Trebuchet MS"/>
-          <w:color w:val="202529"/>
-          <w:spacing w:val="-6"/>
-          <w:w w:val="105"/>
-          <w:sz w:val="22"/>
-          <w:szCs w:val="22"/>
-        </w:rPr>
-        <w:t>, Mentor</w:t>
-      </w:r>
-      <w:r>
-        <w:rPr>
-          <w:rFonts w:ascii="Trebuchet MS" w:hAnsi="Trebuchet MS"/>
-          <w:color w:val="202529"/>
-          <w:spacing w:val="-6"/>
-          <w:w w:val="105"/>
-          <w:sz w:val="22"/>
-          <w:szCs w:val="22"/>
-        </w:rPr>
-        <w:t xml:space="preserve"> and Data </w:t>
-      </w:r>
-      <w:r>
-        <w:rPr>
-          <w:rFonts w:ascii="Trebuchet MS" w:hAnsi="Trebuchet MS"/>
-          <w:color w:val="202529"/>
-          <w:spacing w:val="-6"/>
-          <w:w w:val="105"/>
-          <w:sz w:val="22"/>
-          <w:szCs w:val="22"/>
-        </w:rPr>
-        <w:t>Analyst</w:t>
+        <w:t>, Salary</w:t>
       </w:r>
     </w:p>
     <w:p>
@@ -531,44 +486,16 @@
           <w:sz w:val="18"/>
           <w:szCs w:val="18"/>
         </w:rPr>
-        <w:t>August</w:t>
-      </w:r>
-      <w:r>
-        <w:rPr>
-          <w:rFonts w:ascii="Trebuchet MS" w:hAnsi="Trebuchet MS"/>
-          <w:color w:val="202529"/>
-          <w:spacing w:val="-6"/>
+        <w:t>2023</w:t>
+      </w:r>
+      <w:r>
+        <w:rPr>
+          <w:rFonts w:ascii="Trebuchet MS" w:hAnsi="Trebuchet MS"/>
+          <w:color w:val="202529"/>
           <w:sz w:val="18"/>
           <w:szCs w:val="18"/>
         </w:rPr>
-        <w:t xml:space="preserve"> </w:t>
-      </w:r>
-      <w:r>
-        <w:rPr>
-          <w:rFonts w:ascii="Trebuchet MS" w:hAnsi="Trebuchet MS"/>
-          <w:color w:val="202529"/>
-          <w:sz w:val="18"/>
-          <w:szCs w:val="18"/>
-        </w:rPr>
-        <w:t>2018</w:t>
-      </w:r>
-      <w:r>
-        <w:rPr>
-          <w:rFonts w:ascii="Trebuchet MS" w:hAnsi="Trebuchet MS"/>
-          <w:color w:val="202529"/>
-          <w:sz w:val="18"/>
-          <w:szCs w:val="18"/>
-        </w:rPr>
-        <w:t xml:space="preserve"> - Present</w:t>
-      </w:r>
-      <w:r>
-        <w:rPr>
-          <w:rFonts w:ascii="Trebuchet MS" w:hAnsi="Trebuchet MS"/>
-          <w:color w:val="202529"/>
-          <w:sz w:val="18"/>
-          <w:szCs w:val="18"/>
-        </w:rPr>
-        <w:t xml:space="preserve"> </w:t>
+        <w:t xml:space="preserve"> - Present </w:t>
       </w:r>
     </w:p>
     <w:p>
@@ -595,16 +522,7 @@
           <w:sz w:val="20"/>
           <w:szCs w:val="20"/>
         </w:rPr>
-        <w:t>Taught: Dual Credit Pre</w:t>
-      </w:r>
-      <w:r>
-        <w:rPr>
-          <w:rFonts w:ascii="Trebuchet MS" w:hAnsi="Trebuchet MS"/>
-          <w:color w:val="202529"/>
-          <w:sz w:val="20"/>
-          <w:szCs w:val="20"/>
-        </w:rPr>
-        <w:t>-calculus, AP Physics, Computer Science Principles, Web Design, Game Design (C#)</w:t>
+        <w:t>Responsible for the data during the entire ELT cycle</w:t>
       </w:r>
     </w:p>
     <w:p>
@@ -631,25 +549,415 @@
           <w:sz w:val="20"/>
           <w:szCs w:val="20"/>
         </w:rPr>
-        <w:t xml:space="preserve">Created a Saturday SAT program based on student data. The program used a </w:t>
-      </w:r>
-      <w:r>
-        <w:rPr>
-          <w:rFonts w:ascii="Trebuchet MS" w:hAnsi="Trebuchet MS"/>
-          <w:color w:val="202529"/>
-          <w:sz w:val="20"/>
-          <w:szCs w:val="20"/>
-        </w:rPr>
-        <w:t>decision tree</w:t>
-      </w:r>
-      <w:r>
-        <w:rPr>
-          <w:rFonts w:ascii="Trebuchet MS" w:hAnsi="Trebuchet MS"/>
-          <w:color w:val="202529"/>
-          <w:sz w:val="20"/>
-          <w:szCs w:val="20"/>
-        </w:rPr>
-        <w:t xml:space="preserve"> to implement targeted curriculum to support students learning needs. The average growth in students who attended the workshop was 110 points across both tests.</w:t>
+        <w:t>Created API interface for programmatic Google searches, reducing time spent on workflow for related tasks by at least 80%</w:t>
+      </w:r>
+    </w:p>
+    <w:p>
+      <w:pPr>
+        <w:pStyle w:val="BodyText"/>
+        <w:spacing w:line="276" w:lineRule="auto"/>
+        <w:ind w:left="0"/>
+        <w:rPr>
+          <w:rFonts w:ascii="Trebuchet MS" w:hAnsi="Trebuchet MS"/>
+          <w:b/>
+          <w:bCs/>
+          <w:sz w:val="28"/>
+          <w:szCs w:val="28"/>
+        </w:rPr>
+      </w:pPr>
+    </w:p>
+    <w:p>
+      <w:pPr>
+        <w:pStyle w:val="BodyText"/>
+        <w:spacing w:line="276" w:lineRule="auto"/>
+        <w:ind w:left="0"/>
+        <w:rPr>
+          <w:rFonts w:ascii="Trebuchet MS" w:hAnsi="Trebuchet MS"/>
+          <w:b/>
+          <w:bCs/>
+          <w:sz w:val="28"/>
+          <w:szCs w:val="28"/>
+        </w:rPr>
+      </w:pPr>
+      <w:r>
+        <w:rPr>
+          <w:rFonts w:ascii="Trebuchet MS" w:hAnsi="Trebuchet MS"/>
+          <w:b/>
+          <w:bCs/>
+          <w:sz w:val="28"/>
+          <w:szCs w:val="28"/>
+        </w:rPr>
+        <w:t>GLAN</w:t>
+      </w:r>
+    </w:p>
+    <w:p>
+      <w:pPr>
+        <w:pStyle w:val="BodyText"/>
+        <w:spacing w:line="276" w:lineRule="auto"/>
+        <w:ind w:left="0"/>
+        <w:rPr>
+          <w:rFonts w:ascii="Trebuchet MS" w:hAnsi="Trebuchet MS"/>
+        </w:rPr>
+      </w:pPr>
+      <w:r>
+        <w:rPr>
+          <w:rFonts w:ascii="Trebuchet MS" w:hAnsi="Trebuchet MS"/>
+        </w:rPr>
+        <w:t xml:space="preserve">Data </w:t>
+      </w:r>
+      <w:r>
+        <w:rPr>
+          <w:rFonts w:ascii="Trebuchet MS" w:hAnsi="Trebuchet MS"/>
+        </w:rPr>
+        <w:t>Scientist, Contract</w:t>
+      </w:r>
+      <w:r>
+        <w:rPr>
+          <w:rFonts w:ascii="Trebuchet MS" w:hAnsi="Trebuchet MS"/>
+        </w:rPr>
+        <w:t xml:space="preserve"> </w:t>
+      </w:r>
+    </w:p>
+    <w:p>
+      <w:pPr>
+        <w:pStyle w:val="BodyText"/>
+        <w:spacing w:line="276" w:lineRule="auto"/>
+        <w:ind w:left="0"/>
+        <w:rPr>
+          <w:rFonts w:ascii="Trebuchet MS" w:hAnsi="Trebuchet MS"/>
+          <w:sz w:val="18"/>
+          <w:szCs w:val="18"/>
+        </w:rPr>
+      </w:pPr>
+      <w:r>
+        <w:rPr>
+          <w:rFonts w:ascii="Trebuchet MS" w:hAnsi="Trebuchet MS"/>
+          <w:sz w:val="18"/>
+          <w:szCs w:val="18"/>
+        </w:rPr>
+        <w:t>Crown Point, IN</w:t>
+      </w:r>
+      <w:r>
+        <w:rPr>
+          <w:rFonts w:ascii="Trebuchet MS" w:hAnsi="Trebuchet MS"/>
+          <w:color w:val="202529"/>
+          <w:spacing w:val="55"/>
+          <w:w w:val="150"/>
+          <w:sz w:val="18"/>
+          <w:szCs w:val="18"/>
+        </w:rPr>
+        <w:t xml:space="preserve"> </w:t>
+      </w:r>
+      <w:r>
+        <w:rPr>
+          <w:rFonts w:ascii="Trebuchet MS" w:hAnsi="Trebuchet MS"/>
+          <w:color w:val="202529"/>
+          <w:sz w:val="18"/>
+          <w:szCs w:val="18"/>
+        </w:rPr>
+        <w:t>|</w:t>
+      </w:r>
+      <w:r>
+        <w:rPr>
+          <w:rFonts w:ascii="Trebuchet MS" w:hAnsi="Trebuchet MS"/>
+          <w:color w:val="202529"/>
+          <w:spacing w:val="66"/>
+          <w:w w:val="150"/>
+          <w:sz w:val="18"/>
+          <w:szCs w:val="18"/>
+        </w:rPr>
+        <w:t xml:space="preserve"> </w:t>
+      </w:r>
+      <w:r>
+        <w:rPr>
+          <w:rFonts w:ascii="Trebuchet MS" w:hAnsi="Trebuchet MS"/>
+          <w:sz w:val="18"/>
+          <w:szCs w:val="18"/>
+        </w:rPr>
+        <w:t xml:space="preserve">2023 - </w:t>
+      </w:r>
+    </w:p>
+    <w:p>
+      <w:pPr>
+        <w:pStyle w:val="ListParagraph"/>
+        <w:numPr>
+          <w:ilvl w:val="0"/>
+          <w:numId w:val="2"/>
+        </w:numPr>
+        <w:tabs>
+          <w:tab w:val="left" w:pos="671"/>
+        </w:tabs>
+        <w:ind w:right="67"/>
+        <w:rPr>
+          <w:rFonts w:ascii="Trebuchet MS" w:hAnsi="Trebuchet MS"/>
+          <w:sz w:val="20"/>
+          <w:szCs w:val="20"/>
+        </w:rPr>
+      </w:pPr>
+      <w:r>
+        <w:rPr>
+          <w:rFonts w:ascii="Trebuchet MS" w:hAnsi="Trebuchet MS"/>
+          <w:color w:val="202529"/>
+          <w:sz w:val="20"/>
+          <w:szCs w:val="20"/>
+        </w:rPr>
+        <w:t>Created cross document referencing tool employing TF-IDF NLP techniques.</w:t>
+      </w:r>
+    </w:p>
+    <w:p>
+      <w:pPr>
+        <w:pStyle w:val="ListParagraph"/>
+        <w:numPr>
+          <w:ilvl w:val="0"/>
+          <w:numId w:val="2"/>
+        </w:numPr>
+        <w:tabs>
+          <w:tab w:val="left" w:pos="671"/>
+        </w:tabs>
+        <w:ind w:right="67"/>
+        <w:rPr>
+          <w:rFonts w:ascii="Trebuchet MS" w:hAnsi="Trebuchet MS"/>
+          <w:sz w:val="20"/>
+          <w:szCs w:val="20"/>
+        </w:rPr>
+      </w:pPr>
+      <w:r>
+        <w:rPr>
+          <w:rFonts w:ascii="Trebuchet MS" w:hAnsi="Trebuchet MS"/>
+          <w:color w:val="202529"/>
+          <w:sz w:val="20"/>
+          <w:szCs w:val="20"/>
+        </w:rPr>
+        <w:t>Created data visualizations to assist in interpretation of model results.</w:t>
+      </w:r>
+    </w:p>
+    <w:p>
+      <w:pPr>
+        <w:pStyle w:val="ListParagraph"/>
+        <w:numPr>
+          <w:ilvl w:val="0"/>
+          <w:numId w:val="2"/>
+        </w:numPr>
+        <w:tabs>
+          <w:tab w:val="left" w:pos="671"/>
+        </w:tabs>
+        <w:ind w:right="126"/>
+        <w:rPr>
+          <w:rFonts w:ascii="Trebuchet MS" w:hAnsi="Trebuchet MS"/>
+          <w:sz w:val="20"/>
+          <w:szCs w:val="20"/>
+        </w:rPr>
+      </w:pPr>
+      <w:r>
+        <w:rPr>
+          <w:rFonts w:ascii="Trebuchet MS" w:hAnsi="Trebuchet MS"/>
+          <w:color w:val="202529"/>
+          <w:sz w:val="20"/>
+          <w:szCs w:val="20"/>
+        </w:rPr>
+        <w:t>Implemented API connection to LLM models to facilitate further extrapolation from data and business connections.</w:t>
+      </w:r>
+    </w:p>
+    <w:p>
+      <w:pPr>
+        <w:pStyle w:val="Heading1"/>
+        <w:spacing w:line="276" w:lineRule="auto"/>
+        <w:ind w:left="0"/>
+        <w:rPr>
+          <w:rFonts w:ascii="Trebuchet MS" w:hAnsi="Trebuchet MS"/>
+          <w:color w:val="202529"/>
+          <w:spacing w:val="-2"/>
+          <w:sz w:val="28"/>
+          <w:szCs w:val="28"/>
+        </w:rPr>
+      </w:pPr>
+    </w:p>
+    <w:p>
+      <w:pPr>
+        <w:pStyle w:val="Heading1"/>
+        <w:spacing w:line="276" w:lineRule="auto"/>
+        <w:ind w:left="0"/>
+        <w:rPr>
+          <w:rFonts w:ascii="Trebuchet MS" w:hAnsi="Trebuchet MS"/>
+          <w:sz w:val="28"/>
+          <w:szCs w:val="28"/>
+        </w:rPr>
+      </w:pPr>
+      <w:r>
+        <w:rPr>
+          <w:rFonts w:ascii="Trebuchet MS" w:hAnsi="Trebuchet MS"/>
+          <w:color w:val="202529"/>
+          <w:spacing w:val="-2"/>
+          <w:sz w:val="28"/>
+          <w:szCs w:val="28"/>
+        </w:rPr>
+        <w:t>Concept Schools</w:t>
+      </w:r>
+    </w:p>
+    <w:p>
+      <w:pPr>
+        <w:pStyle w:val="Heading3"/>
+        <w:spacing w:before="0" w:line="276" w:lineRule="auto"/>
+        <w:ind w:left="0"/>
+        <w:rPr>
+          <w:rFonts w:ascii="Trebuchet MS" w:hAnsi="Trebuchet MS"/>
+          <w:sz w:val="22"/>
+          <w:szCs w:val="22"/>
+        </w:rPr>
+      </w:pPr>
+      <w:r>
+        <w:rPr>
+          <w:rFonts w:ascii="Trebuchet MS" w:hAnsi="Trebuchet MS"/>
+          <w:color w:val="202529"/>
+          <w:spacing w:val="-6"/>
+          <w:w w:val="105"/>
+          <w:sz w:val="22"/>
+          <w:szCs w:val="22"/>
+        </w:rPr>
+        <w:t xml:space="preserve">STEM </w:t>
+      </w:r>
+      <w:r>
+        <w:rPr>
+          <w:rFonts w:ascii="Trebuchet MS" w:hAnsi="Trebuchet MS"/>
+          <w:color w:val="202529"/>
+          <w:spacing w:val="-6"/>
+          <w:w w:val="105"/>
+          <w:sz w:val="22"/>
+          <w:szCs w:val="22"/>
+        </w:rPr>
+        <w:t>Teacher</w:t>
+      </w:r>
+      <w:r>
+        <w:rPr>
+          <w:rFonts w:ascii="Trebuchet MS" w:hAnsi="Trebuchet MS"/>
+          <w:color w:val="202529"/>
+          <w:spacing w:val="-6"/>
+          <w:w w:val="105"/>
+          <w:sz w:val="22"/>
+          <w:szCs w:val="22"/>
+        </w:rPr>
+        <w:t>, Mentor</w:t>
+      </w:r>
+      <w:r>
+        <w:rPr>
+          <w:rFonts w:ascii="Trebuchet MS" w:hAnsi="Trebuchet MS"/>
+          <w:color w:val="202529"/>
+          <w:spacing w:val="-6"/>
+          <w:w w:val="105"/>
+          <w:sz w:val="22"/>
+          <w:szCs w:val="22"/>
+        </w:rPr>
+        <w:t xml:space="preserve"> and Data </w:t>
+      </w:r>
+      <w:r>
+        <w:rPr>
+          <w:rFonts w:ascii="Trebuchet MS" w:hAnsi="Trebuchet MS"/>
+          <w:color w:val="202529"/>
+          <w:spacing w:val="-6"/>
+          <w:w w:val="105"/>
+          <w:sz w:val="22"/>
+          <w:szCs w:val="22"/>
+        </w:rPr>
+        <w:t>Analyst</w:t>
+      </w:r>
+      <w:r>
+        <w:rPr>
+          <w:rFonts w:ascii="Trebuchet MS" w:hAnsi="Trebuchet MS"/>
+          <w:color w:val="202529"/>
+          <w:spacing w:val="-6"/>
+          <w:w w:val="105"/>
+          <w:sz w:val="22"/>
+          <w:szCs w:val="22"/>
+        </w:rPr>
+        <w:t>, Salary</w:t>
+      </w:r>
+    </w:p>
+    <w:p>
+      <w:pPr>
+        <w:pStyle w:val="BodyText"/>
+        <w:spacing w:line="276" w:lineRule="auto"/>
+        <w:ind w:left="0"/>
+        <w:rPr>
+          <w:rFonts w:ascii="Trebuchet MS" w:hAnsi="Trebuchet MS"/>
+          <w:sz w:val="18"/>
+          <w:szCs w:val="18"/>
+        </w:rPr>
+      </w:pPr>
+      <w:r>
+        <w:rPr>
+          <w:rFonts w:ascii="Trebuchet MS" w:hAnsi="Trebuchet MS"/>
+          <w:color w:val="202529"/>
+          <w:sz w:val="18"/>
+          <w:szCs w:val="18"/>
+        </w:rPr>
+        <w:t>Chicago, IL</w:t>
+      </w:r>
+      <w:r>
+        <w:rPr>
+          <w:rFonts w:ascii="Trebuchet MS" w:hAnsi="Trebuchet MS"/>
+          <w:color w:val="202529"/>
+          <w:spacing w:val="55"/>
+          <w:w w:val="150"/>
+          <w:sz w:val="18"/>
+          <w:szCs w:val="18"/>
+        </w:rPr>
+        <w:t xml:space="preserve"> </w:t>
+      </w:r>
+      <w:r>
+        <w:rPr>
+          <w:rFonts w:ascii="Trebuchet MS" w:hAnsi="Trebuchet MS"/>
+          <w:color w:val="202529"/>
+          <w:sz w:val="18"/>
+          <w:szCs w:val="18"/>
+        </w:rPr>
+        <w:t>|</w:t>
+      </w:r>
+      <w:r>
+        <w:rPr>
+          <w:rFonts w:ascii="Trebuchet MS" w:hAnsi="Trebuchet MS"/>
+          <w:color w:val="202529"/>
+          <w:spacing w:val="66"/>
+          <w:w w:val="150"/>
+          <w:sz w:val="18"/>
+          <w:szCs w:val="18"/>
+        </w:rPr>
+        <w:t xml:space="preserve"> </w:t>
+      </w:r>
+      <w:r>
+        <w:rPr>
+          <w:rFonts w:ascii="Trebuchet MS" w:hAnsi="Trebuchet MS"/>
+          <w:color w:val="202529"/>
+          <w:sz w:val="18"/>
+          <w:szCs w:val="18"/>
+        </w:rPr>
+        <w:t>2018</w:t>
+      </w:r>
+      <w:r>
+        <w:rPr>
+          <w:rFonts w:ascii="Trebuchet MS" w:hAnsi="Trebuchet MS"/>
+          <w:color w:val="202529"/>
+          <w:sz w:val="18"/>
+          <w:szCs w:val="18"/>
+        </w:rPr>
+        <w:t xml:space="preserve"> - </w:t>
+      </w:r>
+      <w:r>
+        <w:rPr>
+          <w:rFonts w:ascii="Trebuchet MS" w:hAnsi="Trebuchet MS"/>
+          <w:color w:val="202529"/>
+          <w:sz w:val="18"/>
+          <w:szCs w:val="18"/>
+        </w:rPr>
+        <w:t>2023</w:t>
+      </w:r>
+      <w:r>
+        <w:rPr>
+          <w:rFonts w:ascii="Trebuchet MS" w:hAnsi="Trebuchet MS"/>
+          <w:color w:val="202529"/>
+          <w:sz w:val="18"/>
+          <w:szCs w:val="18"/>
+        </w:rPr>
+        <w:t xml:space="preserve"> </w:t>
       </w:r>
     </w:p>
     <w:p>
@@ -676,34 +984,16 @@
           <w:sz w:val="20"/>
           <w:szCs w:val="20"/>
         </w:rPr>
-        <w:t xml:space="preserve">Wrote </w:t>
-      </w:r>
-      <w:r>
-        <w:rPr>
-          <w:rFonts w:ascii="Trebuchet MS" w:hAnsi="Trebuchet MS"/>
-          <w:color w:val="202529"/>
-          <w:sz w:val="20"/>
-          <w:szCs w:val="20"/>
-        </w:rPr>
-        <w:t>two grants</w:t>
-      </w:r>
-      <w:r>
-        <w:rPr>
-          <w:rFonts w:ascii="Trebuchet MS" w:hAnsi="Trebuchet MS"/>
-          <w:color w:val="202529"/>
-          <w:sz w:val="20"/>
-          <w:szCs w:val="20"/>
-        </w:rPr>
-        <w:t xml:space="preserve"> to fund PLTW and</w:t>
-      </w:r>
-      <w:r>
-        <w:rPr>
-          <w:rFonts w:ascii="Trebuchet MS" w:hAnsi="Trebuchet MS"/>
-          <w:color w:val="202529"/>
-          <w:sz w:val="20"/>
-          <w:szCs w:val="20"/>
-        </w:rPr>
-        <w:t xml:space="preserve"> Game Design classes valued at over $100,000 total.</w:t>
+        <w:t>Taught: Dual Credit Pre</w:t>
+      </w:r>
+      <w:r>
+        <w:rPr>
+          <w:rFonts w:ascii="Trebuchet MS" w:hAnsi="Trebuchet MS"/>
+          <w:color w:val="202529"/>
+          <w:sz w:val="20"/>
+          <w:szCs w:val="20"/>
+        </w:rPr>
+        <w:t>-calculus, AP Physics, Computer Science Principles, Web Design, Game Design (C#)</w:t>
       </w:r>
     </w:p>
     <w:p>
@@ -730,6 +1020,98 @@
           <w:sz w:val="20"/>
           <w:szCs w:val="20"/>
         </w:rPr>
+        <w:t xml:space="preserve">Wrote </w:t>
+      </w:r>
+      <w:r>
+        <w:rPr>
+          <w:rFonts w:ascii="Trebuchet MS" w:hAnsi="Trebuchet MS"/>
+          <w:color w:val="202529"/>
+          <w:sz w:val="20"/>
+          <w:szCs w:val="20"/>
+        </w:rPr>
+        <w:t>two grants</w:t>
+      </w:r>
+      <w:r>
+        <w:rPr>
+          <w:rFonts w:ascii="Trebuchet MS" w:hAnsi="Trebuchet MS"/>
+          <w:color w:val="202529"/>
+          <w:sz w:val="20"/>
+          <w:szCs w:val="20"/>
+        </w:rPr>
+        <w:t xml:space="preserve"> to fund PLTW and</w:t>
+      </w:r>
+      <w:r>
+        <w:rPr>
+          <w:rFonts w:ascii="Trebuchet MS" w:hAnsi="Trebuchet MS"/>
+          <w:color w:val="202529"/>
+          <w:sz w:val="20"/>
+          <w:szCs w:val="20"/>
+        </w:rPr>
+        <w:t xml:space="preserve"> Game Design classes valued at over </w:t>
+      </w:r>
+      <w:proofErr w:type="gramStart"/>
+      <w:r>
+        <w:rPr>
+          <w:rFonts w:ascii="Trebuchet MS" w:hAnsi="Trebuchet MS"/>
+          <w:color w:val="202529"/>
+          <w:sz w:val="20"/>
+          <w:szCs w:val="20"/>
+        </w:rPr>
+        <w:t>$100,000</w:t>
+      </w:r>
+      <w:proofErr w:type="gramEnd"/>
+    </w:p>
+    <w:p>
+      <w:pPr>
+        <w:pStyle w:val="ListParagraph"/>
+        <w:numPr>
+          <w:ilvl w:val="0"/>
+          <w:numId w:val="2"/>
+        </w:numPr>
+        <w:tabs>
+          <w:tab w:val="left" w:pos="671"/>
+        </w:tabs>
+        <w:ind w:left="677" w:right="230" w:hanging="259"/>
+        <w:rPr>
+          <w:rFonts w:ascii="Trebuchet MS" w:hAnsi="Trebuchet MS"/>
+          <w:sz w:val="20"/>
+          <w:szCs w:val="20"/>
+        </w:rPr>
+      </w:pPr>
+      <w:r>
+        <w:rPr>
+          <w:rFonts w:ascii="Trebuchet MS" w:hAnsi="Trebuchet MS"/>
+          <w:color w:val="202529"/>
+          <w:sz w:val="20"/>
+          <w:szCs w:val="20"/>
+        </w:rPr>
+        <w:t>Instituted data driven procedures and practices improving student outcomes on state tests by at least 5%</w:t>
+      </w:r>
+    </w:p>
+    <w:p>
+      <w:pPr>
+        <w:pStyle w:val="ListParagraph"/>
+        <w:numPr>
+          <w:ilvl w:val="0"/>
+          <w:numId w:val="2"/>
+        </w:numPr>
+        <w:tabs>
+          <w:tab w:val="left" w:pos="671"/>
+        </w:tabs>
+        <w:ind w:left="677" w:right="230" w:hanging="259"/>
+        <w:rPr>
+          <w:rFonts w:ascii="Trebuchet MS" w:hAnsi="Trebuchet MS"/>
+          <w:sz w:val="20"/>
+          <w:szCs w:val="20"/>
+        </w:rPr>
+      </w:pPr>
+      <w:r>
+        <w:rPr>
+          <w:rFonts w:ascii="Trebuchet MS" w:hAnsi="Trebuchet MS"/>
+          <w:color w:val="202529"/>
+          <w:sz w:val="20"/>
+          <w:szCs w:val="20"/>
+        </w:rPr>
         <w:t>Mentored new staff, meeting daily and support</w:t>
       </w:r>
       <w:r>
@@ -748,8 +1130,19 @@
           <w:sz w:val="20"/>
           <w:szCs w:val="20"/>
         </w:rPr>
-        <w:t xml:space="preserve"> professional goals.</w:t>
-      </w:r>
+        <w:t xml:space="preserve"> professional </w:t>
+      </w:r>
+      <w:proofErr w:type="gramStart"/>
+      <w:r>
+        <w:rPr>
+          <w:rFonts w:ascii="Trebuchet MS" w:hAnsi="Trebuchet MS"/>
+          <w:color w:val="202529"/>
+          <w:sz w:val="20"/>
+          <w:szCs w:val="20"/>
+        </w:rPr>
+        <w:t>goals</w:t>
+      </w:r>
+      <w:proofErr w:type="gramEnd"/>
     </w:p>
     <w:p>
       <w:pPr>
@@ -816,6 +1209,15 @@
         </w:rPr>
         <w:t>, Department Head</w:t>
       </w:r>
+      <w:r>
+        <w:rPr>
+          <w:rFonts w:ascii="Trebuchet MS" w:hAnsi="Trebuchet MS"/>
+          <w:color w:val="202529"/>
+          <w:sz w:val="22"/>
+          <w:szCs w:val="22"/>
+        </w:rPr>
+        <w:t>. Salary</w:t>
+      </w:r>
     </w:p>
     <w:p>
       <w:pPr>
@@ -875,7 +1277,7 @@
           <w:sz w:val="18"/>
           <w:szCs w:val="18"/>
         </w:rPr>
-        <w:t xml:space="preserve">August </w:t>
+        <w:t>2014</w:t>
       </w:r>
       <w:r>
         <w:rPr>
@@ -884,44 +1286,7 @@
           <w:sz w:val="18"/>
           <w:szCs w:val="18"/>
         </w:rPr>
-        <w:t>201</w:t>
-      </w:r>
-      <w:r>
-        <w:rPr>
-          <w:rFonts w:ascii="Trebuchet MS" w:hAnsi="Trebuchet MS"/>
-          <w:color w:val="202529"/>
-          <w:sz w:val="18"/>
-          <w:szCs w:val="18"/>
-        </w:rPr>
-        <w:t>4</w:t>
-      </w:r>
-      <w:r>
-        <w:rPr>
-          <w:rFonts w:ascii="Trebuchet MS" w:hAnsi="Trebuchet MS"/>
-          <w:color w:val="202529"/>
-          <w:sz w:val="18"/>
-          <w:szCs w:val="18"/>
-        </w:rPr>
         <w:t xml:space="preserve"> -</w:t>
-      </w:r>
-      <w:r>
-        <w:rPr>
-          <w:rFonts w:ascii="Trebuchet MS" w:hAnsi="Trebuchet MS"/>
-          <w:color w:val="202529"/>
-          <w:spacing w:val="-12"/>
-          <w:sz w:val="18"/>
-          <w:szCs w:val="18"/>
-        </w:rPr>
-        <w:t xml:space="preserve"> </w:t>
-      </w:r>
-      <w:r>
-        <w:rPr>
-          <w:rFonts w:ascii="Trebuchet MS" w:hAnsi="Trebuchet MS"/>
-          <w:color w:val="202529"/>
-          <w:sz w:val="18"/>
-          <w:szCs w:val="18"/>
-        </w:rPr>
-        <w:t>July</w:t>
       </w:r>
       <w:r>
         <w:rPr>
@@ -978,7 +1343,7 @@
           <w:sz w:val="20"/>
           <w:szCs w:val="20"/>
         </w:rPr>
-        <w:t>Taught: Algebra 1, Geometry, Web Design, Computer Science Principles.</w:t>
+        <w:t>Taught: Algebra 1, Geometry, Web Design, Computer Science Principles</w:t>
       </w:r>
     </w:p>
     <w:p>
@@ -1014,7 +1379,36 @@
           <w:sz w:val="20"/>
           <w:szCs w:val="20"/>
         </w:rPr>
-        <w:t xml:space="preserve"> a math remediation program that lead to the school scoring the second highest in growth in the state of Indiana in 2018 on the 10</w:t>
+        <w:t xml:space="preserve"> a </w:t>
+      </w:r>
+      <w:proofErr w:type="gramStart"/>
+      <w:r>
+        <w:rPr>
+          <w:rFonts w:ascii="Trebuchet MS" w:hAnsi="Trebuchet MS"/>
+          <w:color w:val="202529"/>
+          <w:sz w:val="20"/>
+          <w:szCs w:val="20"/>
+        </w:rPr>
+        <w:t>data based</w:t>
+      </w:r>
+      <w:proofErr w:type="gramEnd"/>
+      <w:r>
+        <w:rPr>
+          <w:rFonts w:ascii="Trebuchet MS" w:hAnsi="Trebuchet MS"/>
+          <w:color w:val="202529"/>
+          <w:sz w:val="20"/>
+          <w:szCs w:val="20"/>
+        </w:rPr>
+        <w:t xml:space="preserve"> </w:t>
+      </w:r>
+      <w:r>
+        <w:rPr>
+          <w:rFonts w:ascii="Trebuchet MS" w:hAnsi="Trebuchet MS"/>
+          <w:color w:val="202529"/>
+          <w:sz w:val="20"/>
+          <w:szCs w:val="20"/>
+        </w:rPr>
+        <w:t>math remediation program that lead to the school scoring the second highest in growth in the state of Indiana in 2018 on the 10</w:t>
       </w:r>
       <w:r>
         <w:rPr>
@@ -1033,7 +1427,7 @@
           <w:sz w:val="20"/>
           <w:szCs w:val="20"/>
         </w:rPr>
-        <w:t xml:space="preserve"> grade math ISTEP.</w:t>
+        <w:t xml:space="preserve"> grade math ISTEP</w:t>
       </w:r>
     </w:p>
     <w:p>
@@ -1069,299 +1463,22 @@
           <w:sz w:val="20"/>
           <w:szCs w:val="20"/>
         </w:rPr>
-        <w:t xml:space="preserve"> with local business partners to fund a new computer science program earning over $30,000 in donated laptops.</w:t>
-      </w:r>
-    </w:p>
-    <w:p>
-      <w:pPr>
-        <w:pStyle w:val="ListParagraph"/>
-        <w:tabs>
-          <w:tab w:val="left" w:pos="671"/>
-        </w:tabs>
-        <w:ind w:left="677" w:right="580" w:firstLine="0"/>
-        <w:rPr>
-          <w:rFonts w:ascii="Trebuchet MS" w:hAnsi="Trebuchet MS"/>
-          <w:sz w:val="20"/>
-          <w:szCs w:val="20"/>
-        </w:rPr>
-      </w:pPr>
-    </w:p>
-    <w:p>
-      <w:pPr>
-        <w:pStyle w:val="BodyText"/>
-        <w:spacing w:line="276" w:lineRule="auto"/>
-        <w:ind w:left="0"/>
-        <w:rPr>
-          <w:rFonts w:ascii="Trebuchet MS" w:hAnsi="Trebuchet MS"/>
-          <w:b/>
-          <w:bCs/>
-          <w:sz w:val="28"/>
-          <w:szCs w:val="28"/>
-        </w:rPr>
-      </w:pPr>
-      <w:r>
-        <w:rPr>
-          <w:rFonts w:ascii="Trebuchet MS" w:hAnsi="Trebuchet MS"/>
-          <w:b/>
-          <w:bCs/>
-          <w:sz w:val="28"/>
-          <w:szCs w:val="28"/>
-        </w:rPr>
-        <w:t>SONAM Technologies</w:t>
-      </w:r>
-    </w:p>
-    <w:p>
-      <w:pPr>
-        <w:pStyle w:val="BodyText"/>
-        <w:spacing w:line="276" w:lineRule="auto"/>
-        <w:ind w:left="0"/>
-        <w:rPr>
-          <w:rFonts w:ascii="Trebuchet MS" w:hAnsi="Trebuchet MS"/>
-        </w:rPr>
-      </w:pPr>
-      <w:r>
-        <w:rPr>
-          <w:rFonts w:ascii="Trebuchet MS" w:hAnsi="Trebuchet MS"/>
-        </w:rPr>
-        <w:t xml:space="preserve">Data Analyst </w:t>
-      </w:r>
-    </w:p>
-    <w:p>
-      <w:pPr>
-        <w:pStyle w:val="BodyText"/>
-        <w:spacing w:line="276" w:lineRule="auto"/>
-        <w:ind w:left="0"/>
-        <w:rPr>
-          <w:rFonts w:ascii="Trebuchet MS" w:hAnsi="Trebuchet MS"/>
-          <w:sz w:val="18"/>
-          <w:szCs w:val="18"/>
-        </w:rPr>
-      </w:pPr>
-      <w:r>
-        <w:rPr>
-          <w:rFonts w:ascii="Trebuchet MS" w:hAnsi="Trebuchet MS"/>
-          <w:sz w:val="18"/>
-          <w:szCs w:val="18"/>
-        </w:rPr>
-        <w:t>Crown Point, IN</w:t>
-      </w:r>
-      <w:r>
-        <w:rPr>
-          <w:rFonts w:ascii="Trebuchet MS" w:hAnsi="Trebuchet MS"/>
-          <w:color w:val="202529"/>
-          <w:spacing w:val="55"/>
-          <w:w w:val="150"/>
-          <w:sz w:val="18"/>
-          <w:szCs w:val="18"/>
-        </w:rPr>
-        <w:t xml:space="preserve"> </w:t>
-      </w:r>
-      <w:r>
-        <w:rPr>
-          <w:rFonts w:ascii="Trebuchet MS" w:hAnsi="Trebuchet MS"/>
-          <w:color w:val="202529"/>
-          <w:sz w:val="18"/>
-          <w:szCs w:val="18"/>
-        </w:rPr>
-        <w:t>|</w:t>
-      </w:r>
-      <w:r>
-        <w:rPr>
-          <w:rFonts w:ascii="Trebuchet MS" w:hAnsi="Trebuchet MS"/>
-          <w:color w:val="202529"/>
-          <w:spacing w:val="66"/>
-          <w:w w:val="150"/>
-          <w:sz w:val="18"/>
-          <w:szCs w:val="18"/>
-        </w:rPr>
-        <w:t xml:space="preserve"> </w:t>
-      </w:r>
-      <w:r>
-        <w:rPr>
-          <w:rFonts w:ascii="Trebuchet MS" w:hAnsi="Trebuchet MS"/>
-          <w:sz w:val="18"/>
-          <w:szCs w:val="18"/>
-        </w:rPr>
-        <w:t>August 2014</w:t>
-      </w:r>
-      <w:r>
-        <w:rPr>
-          <w:rFonts w:ascii="Trebuchet MS" w:hAnsi="Trebuchet MS"/>
-          <w:sz w:val="18"/>
-          <w:szCs w:val="18"/>
-        </w:rPr>
-        <w:t xml:space="preserve"> </w:t>
-      </w:r>
-      <w:r>
-        <w:rPr>
-          <w:rFonts w:ascii="Trebuchet MS" w:hAnsi="Trebuchet MS"/>
-          <w:sz w:val="18"/>
-          <w:szCs w:val="18"/>
-        </w:rPr>
-        <w:t>- July 2019</w:t>
-      </w:r>
-    </w:p>
-    <w:p>
-      <w:pPr>
-        <w:pStyle w:val="ListParagraph"/>
-        <w:numPr>
-          <w:ilvl w:val="0"/>
-          <w:numId w:val="2"/>
-        </w:numPr>
-        <w:tabs>
-          <w:tab w:val="left" w:pos="671"/>
-        </w:tabs>
-        <w:ind w:right="67"/>
-        <w:rPr>
-          <w:rFonts w:ascii="Trebuchet MS" w:hAnsi="Trebuchet MS"/>
-          <w:sz w:val="20"/>
-          <w:szCs w:val="20"/>
-        </w:rPr>
-      </w:pPr>
-      <w:r>
-        <w:rPr>
-          <w:rFonts w:ascii="Trebuchet MS" w:hAnsi="Trebuchet MS"/>
-          <w:color w:val="202529"/>
-          <w:sz w:val="20"/>
-          <w:szCs w:val="20"/>
-        </w:rPr>
-        <w:t>Instituted</w:t>
-      </w:r>
-      <w:r>
-        <w:rPr>
-          <w:rFonts w:ascii="Trebuchet MS" w:hAnsi="Trebuchet MS"/>
-          <w:color w:val="202529"/>
-          <w:sz w:val="20"/>
-          <w:szCs w:val="20"/>
-        </w:rPr>
-        <w:t xml:space="preserve"> data pipeline from physical measurements to SQL cloud database.</w:t>
-      </w:r>
-    </w:p>
-    <w:p>
-      <w:pPr>
-        <w:pStyle w:val="ListParagraph"/>
-        <w:numPr>
-          <w:ilvl w:val="0"/>
-          <w:numId w:val="2"/>
-        </w:numPr>
-        <w:tabs>
-          <w:tab w:val="left" w:pos="671"/>
-        </w:tabs>
-        <w:ind w:right="67"/>
-        <w:rPr>
-          <w:rFonts w:ascii="Trebuchet MS" w:hAnsi="Trebuchet MS"/>
-          <w:sz w:val="20"/>
-          <w:szCs w:val="20"/>
-        </w:rPr>
-      </w:pPr>
-      <w:r>
-        <w:rPr>
-          <w:rFonts w:ascii="Trebuchet MS" w:hAnsi="Trebuchet MS"/>
-          <w:color w:val="202529"/>
-          <w:sz w:val="20"/>
-          <w:szCs w:val="20"/>
-        </w:rPr>
-        <w:t>Modeled</w:t>
-      </w:r>
-      <w:r>
-        <w:rPr>
-          <w:rFonts w:ascii="Trebuchet MS" w:hAnsi="Trebuchet MS"/>
-          <w:color w:val="202529"/>
-          <w:sz w:val="20"/>
-          <w:szCs w:val="20"/>
-        </w:rPr>
-        <w:t xml:space="preserve"> nominal material degradation for comparable surfaces.</w:t>
-      </w:r>
-    </w:p>
-    <w:p>
-      <w:pPr>
-        <w:pStyle w:val="ListParagraph"/>
-        <w:numPr>
-          <w:ilvl w:val="0"/>
-          <w:numId w:val="2"/>
-        </w:numPr>
-        <w:tabs>
-          <w:tab w:val="left" w:pos="671"/>
-        </w:tabs>
-        <w:ind w:right="126"/>
-        <w:rPr>
-          <w:rFonts w:ascii="Trebuchet MS" w:hAnsi="Trebuchet MS"/>
-          <w:sz w:val="20"/>
-          <w:szCs w:val="20"/>
-        </w:rPr>
-      </w:pPr>
-      <w:r>
-        <w:rPr>
-          <w:rFonts w:ascii="Trebuchet MS" w:hAnsi="Trebuchet MS"/>
-          <w:color w:val="202529"/>
-          <w:sz w:val="20"/>
-          <w:szCs w:val="20"/>
-        </w:rPr>
-        <w:t>Worked with physical design of the product to improve quality of data by 55%</w:t>
-      </w:r>
-    </w:p>
-    <w:p>
-      <w:pPr>
-        <w:pStyle w:val="BodyText"/>
-        <w:ind w:left="0"/>
-        <w:rPr>
-          <w:rFonts w:ascii="Trebuchet MS" w:hAnsi="Trebuchet MS"/>
-          <w:color w:val="7030A0"/>
-          <w:sz w:val="26"/>
-        </w:rPr>
-      </w:pPr>
-    </w:p>
-    <w:p>
-      <w:pPr>
-        <w:spacing w:line="276" w:lineRule="auto"/>
-        <w:rPr>
-          <w:rFonts w:ascii="Trebuchet MS" w:hAnsi="Trebuchet MS"/>
-          <w:b/>
-          <w:color w:val="7030A0"/>
-          <w:sz w:val="24"/>
-        </w:rPr>
-      </w:pPr>
-      <w:r>
-        <w:rPr>
-          <w:rFonts w:ascii="Trebuchet MS" w:hAnsi="Trebuchet MS"/>
-          <w:b/>
-          <w:color w:val="7030A0"/>
-          <w:spacing w:val="-2"/>
-          <w:w w:val="115"/>
-          <w:sz w:val="24"/>
-        </w:rPr>
-        <w:t>PROJECTS</w:t>
-      </w:r>
-    </w:p>
-    <w:p>
-      <w:pPr>
-        <w:pStyle w:val="Heading1"/>
-        <w:spacing w:line="276" w:lineRule="auto"/>
-        <w:ind w:left="0"/>
-        <w:rPr>
-          <w:rFonts w:ascii="Trebuchet MS" w:hAnsi="Trebuchet MS"/>
-          <w:sz w:val="28"/>
-          <w:szCs w:val="28"/>
-        </w:rPr>
-      </w:pPr>
-      <w:r>
-        <w:rPr>
-          <w:rFonts w:ascii="Trebuchet MS" w:hAnsi="Trebuchet MS"/>
-          <w:color w:val="202529"/>
-          <w:w w:val="90"/>
-          <w:sz w:val="28"/>
-          <w:szCs w:val="28"/>
-        </w:rPr>
-        <w:t>Particle Identification</w:t>
-      </w:r>
-    </w:p>
-    <w:p>
-      <w:pPr>
-        <w:pStyle w:val="ListParagraph"/>
-        <w:numPr>
-          <w:ilvl w:val="0"/>
-          <w:numId w:val="2"/>
-        </w:numPr>
+        <w:t xml:space="preserve"> with local business partners to fund a new computer science program earning over $30,000 in donated </w:t>
+      </w:r>
+      <w:proofErr w:type="gramStart"/>
+      <w:r>
+        <w:rPr>
+          <w:rFonts w:ascii="Trebuchet MS" w:hAnsi="Trebuchet MS"/>
+          <w:color w:val="202529"/>
+          <w:sz w:val="20"/>
+          <w:szCs w:val="20"/>
+        </w:rPr>
+        <w:t>laptops</w:t>
+      </w:r>
+      <w:proofErr w:type="gramEnd"/>
+    </w:p>
+    <w:p>
+      <w:pPr>
         <w:tabs>
           <w:tab w:val="left" w:pos="671"/>
         </w:tabs>
@@ -1372,42 +1489,6 @@
           <w:szCs w:val="20"/>
         </w:rPr>
       </w:pPr>
-      <w:r>
-        <w:rPr>
-          <w:rFonts w:ascii="Trebuchet MS" w:hAnsi="Trebuchet MS"/>
-          <w:color w:val="202529"/>
-          <w:sz w:val="20"/>
-          <w:szCs w:val="20"/>
-        </w:rPr>
-        <w:t>Aggregated particle data from CMS from over 300 million data points.</w:t>
-      </w:r>
-    </w:p>
-    <w:p>
-      <w:pPr>
-        <w:pStyle w:val="ListParagraph"/>
-        <w:numPr>
-          <w:ilvl w:val="0"/>
-          <w:numId w:val="2"/>
-        </w:numPr>
-        <w:tabs>
-          <w:tab w:val="left" w:pos="671"/>
-        </w:tabs>
-        <w:ind w:right="38"/>
-        <w:rPr>
-          <w:rFonts w:ascii="Trebuchet MS" w:hAnsi="Trebuchet MS"/>
-          <w:sz w:val="20"/>
-          <w:szCs w:val="20"/>
-        </w:rPr>
-      </w:pPr>
-      <w:r>
-        <w:rPr>
-          <w:rFonts w:ascii="Trebuchet MS" w:hAnsi="Trebuchet MS"/>
-          <w:color w:val="202529"/>
-          <w:sz w:val="20"/>
-          <w:szCs w:val="20"/>
-        </w:rPr>
-        <w:t>Employed K-Means Clustering to discern signal from background noise.</w:t>
-      </w:r>
     </w:p>
     <w:p>
       <w:pPr>
@@ -1436,7 +1517,6 @@
           <w:sz w:val="24"/>
           <w:szCs w:val="24"/>
         </w:rPr>
-        <w:lastRenderedPageBreak/>
         <w:t>TECHNICAL S</w:t>
       </w:r>
       <w:r>
@@ -1600,7 +1680,16 @@
           <w:sz w:val="20"/>
           <w:szCs w:val="20"/>
         </w:rPr>
-        <w:t>logistic regressions,</w:t>
+        <w:t xml:space="preserve">logistic </w:t>
+      </w:r>
+      <w:r>
+        <w:rPr>
+          <w:rFonts w:ascii="Trebuchet MS" w:hAnsi="Trebuchet MS"/>
+          <w:color w:val="202529"/>
+          <w:sz w:val="20"/>
+          <w:szCs w:val="20"/>
+        </w:rPr>
+        <w:t>regressions,</w:t>
       </w:r>
     </w:p>
     <w:p>
@@ -1747,6 +1836,7 @@
         </w:rPr>
         <w:t xml:space="preserve"> </w:t>
       </w:r>
+      <w:proofErr w:type="gramStart"/>
       <w:r>
         <w:rPr>
           <w:rFonts w:ascii="Trebuchet MS" w:hAnsi="Trebuchet MS"/>
@@ -1756,6 +1846,7 @@
         </w:rPr>
         <w:t>principal</w:t>
       </w:r>
+      <w:proofErr w:type="gramEnd"/>
     </w:p>
     <w:p>
       <w:pPr>
@@ -1878,47 +1969,7 @@
           <w:sz w:val="20"/>
           <w:szCs w:val="20"/>
         </w:rPr>
-        <w:t xml:space="preserve">, </w:t>
-      </w:r>
-      <w:proofErr w:type="spellStart"/>
-      <w:r>
-        <w:rPr>
-          <w:rFonts w:ascii="Trebuchet MS" w:hAnsi="Trebuchet MS"/>
-          <w:color w:val="202529"/>
-          <w:sz w:val="20"/>
-          <w:szCs w:val="20"/>
-        </w:rPr>
-        <w:t>Seaborn</w:t>
-      </w:r>
-      <w:proofErr w:type="spellEnd"/>
-      <w:r>
-        <w:rPr>
-          <w:rFonts w:ascii="Trebuchet MS" w:hAnsi="Trebuchet MS"/>
-          <w:color w:val="202529"/>
-          <w:sz w:val="20"/>
-          <w:szCs w:val="20"/>
-        </w:rPr>
-        <w:t xml:space="preserve">, </w:t>
-      </w:r>
-      <w:proofErr w:type="spellStart"/>
-      <w:r>
-        <w:rPr>
-          <w:rFonts w:ascii="Trebuchet MS" w:hAnsi="Trebuchet MS"/>
-          <w:color w:val="202529"/>
-          <w:sz w:val="20"/>
-          <w:szCs w:val="20"/>
-        </w:rPr>
-        <w:t>Matplotlib</w:t>
-      </w:r>
-      <w:proofErr w:type="spellEnd"/>
-      <w:r>
-        <w:rPr>
-          <w:rFonts w:ascii="Trebuchet MS" w:hAnsi="Trebuchet MS"/>
-          <w:color w:val="202529"/>
-          <w:sz w:val="20"/>
-          <w:szCs w:val="20"/>
-        </w:rPr>
-        <w:t>,</w:t>
+        <w:t>, Seaborn, Matplotlib,</w:t>
       </w:r>
       <w:r>
         <w:rPr>
@@ -2014,7 +2065,7 @@
           <w:sz w:val="20"/>
           <w:szCs w:val="20"/>
         </w:rPr>
-        <w:t>Strong Communication</w:t>
+        <w:t>Communication</w:t>
       </w:r>
     </w:p>
     <w:p>
@@ -2221,6 +2272,15 @@
         </w:rPr>
         <w:t>University</w:t>
       </w:r>
+      <w:r>
+        <w:rPr>
+          <w:rFonts w:ascii="Trebuchet MS" w:hAnsi="Trebuchet MS"/>
+          <w:color w:val="202529"/>
+          <w:sz w:val="20"/>
+          <w:szCs w:val="20"/>
+        </w:rPr>
+        <w:t xml:space="preserve"> 2023</w:t>
+      </w:r>
     </w:p>
     <w:p>
       <w:pPr>
@@ -2240,7 +2300,7 @@
           <w:sz w:val="20"/>
           <w:szCs w:val="20"/>
         </w:rPr>
-        <w:t>June 2021 - September 2023 Bellevue,</w:t>
+        <w:t>Bellevue,</w:t>
       </w:r>
       <w:r>
         <w:rPr>
@@ -2433,73 +2493,32 @@
         <w:ind w:left="115"/>
         <w:rPr>
           <w:rFonts w:ascii="Trebuchet MS" w:hAnsi="Trebuchet MS"/>
-          <w:sz w:val="20"/>
-          <w:szCs w:val="20"/>
-        </w:rPr>
-      </w:pPr>
-      <w:r>
-        <w:rPr>
-          <w:rFonts w:ascii="Trebuchet MS" w:hAnsi="Trebuchet MS"/>
-          <w:color w:val="202529"/>
-          <w:sz w:val="20"/>
-          <w:szCs w:val="20"/>
-        </w:rPr>
-        <w:t>September 201</w:t>
-      </w:r>
-      <w:r>
-        <w:rPr>
-          <w:rFonts w:ascii="Trebuchet MS" w:hAnsi="Trebuchet MS"/>
-          <w:color w:val="202529"/>
-          <w:sz w:val="20"/>
-          <w:szCs w:val="20"/>
-        </w:rPr>
-        <w:t>6</w:t>
-      </w:r>
-      <w:r>
-        <w:rPr>
-          <w:rFonts w:ascii="Trebuchet MS" w:hAnsi="Trebuchet MS"/>
-          <w:color w:val="202529"/>
-          <w:sz w:val="20"/>
-          <w:szCs w:val="20"/>
-        </w:rPr>
-        <w:t xml:space="preserve"> - </w:t>
-      </w:r>
-      <w:r>
-        <w:rPr>
-          <w:rFonts w:ascii="Trebuchet MS" w:hAnsi="Trebuchet MS"/>
-          <w:color w:val="202529"/>
-          <w:sz w:val="20"/>
-          <w:szCs w:val="20"/>
-        </w:rPr>
-        <w:t>May</w:t>
-      </w:r>
-      <w:r>
-        <w:rPr>
-          <w:rFonts w:ascii="Trebuchet MS" w:hAnsi="Trebuchet MS"/>
-          <w:color w:val="202529"/>
-          <w:sz w:val="20"/>
-          <w:szCs w:val="20"/>
-        </w:rPr>
-        <w:t xml:space="preserve"> 20</w:t>
-      </w:r>
-      <w:r>
-        <w:rPr>
-          <w:rFonts w:ascii="Trebuchet MS" w:hAnsi="Trebuchet MS"/>
-          <w:color w:val="202529"/>
-          <w:sz w:val="20"/>
-          <w:szCs w:val="20"/>
-        </w:rPr>
-        <w:t>19</w:t>
-      </w:r>
-      <w:r>
-        <w:rPr>
-          <w:rFonts w:ascii="Trebuchet MS" w:hAnsi="Trebuchet MS"/>
-          <w:color w:val="202529"/>
-          <w:sz w:val="20"/>
-          <w:szCs w:val="20"/>
-        </w:rPr>
-        <w:t xml:space="preserve"> </w:t>
-      </w:r>
+          <w:color w:val="202529"/>
+          <w:sz w:val="20"/>
+          <w:szCs w:val="20"/>
+        </w:rPr>
+      </w:pPr>
+      <w:r>
+        <w:rPr>
+          <w:rFonts w:ascii="Trebuchet MS" w:hAnsi="Trebuchet MS"/>
+          <w:color w:val="202529"/>
+          <w:sz w:val="20"/>
+          <w:szCs w:val="20"/>
+        </w:rPr>
+        <w:t>2019</w:t>
+      </w:r>
+    </w:p>
+    <w:p>
+      <w:pPr>
+        <w:pStyle w:val="BodyText"/>
+        <w:spacing w:before="14" w:line="271" w:lineRule="auto"/>
+        <w:ind w:left="115"/>
+        <w:rPr>
+          <w:rFonts w:ascii="Trebuchet MS" w:hAnsi="Trebuchet MS"/>
+          <w:sz w:val="20"/>
+          <w:szCs w:val="20"/>
+        </w:rPr>
+      </w:pPr>
       <w:r>
         <w:rPr>
           <w:rFonts w:ascii="Trebuchet MS" w:hAnsi="Trebuchet MS"/>
@@ -2668,73 +2687,32 @@
         <w:ind w:left="115"/>
         <w:rPr>
           <w:rFonts w:ascii="Trebuchet MS" w:hAnsi="Trebuchet MS"/>
-          <w:sz w:val="20"/>
-          <w:szCs w:val="20"/>
-        </w:rPr>
-      </w:pPr>
-      <w:r>
-        <w:rPr>
-          <w:rFonts w:ascii="Trebuchet MS" w:hAnsi="Trebuchet MS"/>
-          <w:color w:val="202529"/>
-          <w:sz w:val="20"/>
-          <w:szCs w:val="20"/>
-        </w:rPr>
-        <w:t>September 201</w:t>
-      </w:r>
-      <w:r>
-        <w:rPr>
-          <w:rFonts w:ascii="Trebuchet MS" w:hAnsi="Trebuchet MS"/>
-          <w:color w:val="202529"/>
-          <w:sz w:val="20"/>
-          <w:szCs w:val="20"/>
-        </w:rPr>
-        <w:t>0</w:t>
-      </w:r>
-      <w:r>
-        <w:rPr>
-          <w:rFonts w:ascii="Trebuchet MS" w:hAnsi="Trebuchet MS"/>
-          <w:color w:val="202529"/>
-          <w:sz w:val="20"/>
-          <w:szCs w:val="20"/>
-        </w:rPr>
-        <w:t xml:space="preserve"> - </w:t>
-      </w:r>
-      <w:r>
-        <w:rPr>
-          <w:rFonts w:ascii="Trebuchet MS" w:hAnsi="Trebuchet MS"/>
-          <w:color w:val="202529"/>
-          <w:sz w:val="20"/>
-          <w:szCs w:val="20"/>
-        </w:rPr>
-        <w:t>May</w:t>
-      </w:r>
-      <w:r>
-        <w:rPr>
-          <w:rFonts w:ascii="Trebuchet MS" w:hAnsi="Trebuchet MS"/>
-          <w:color w:val="202529"/>
-          <w:sz w:val="20"/>
-          <w:szCs w:val="20"/>
-        </w:rPr>
-        <w:t xml:space="preserve"> 20</w:t>
-      </w:r>
-      <w:r>
-        <w:rPr>
-          <w:rFonts w:ascii="Trebuchet MS" w:hAnsi="Trebuchet MS"/>
-          <w:color w:val="202529"/>
-          <w:sz w:val="20"/>
-          <w:szCs w:val="20"/>
-        </w:rPr>
-        <w:t>14</w:t>
-      </w:r>
-      <w:r>
-        <w:rPr>
-          <w:rFonts w:ascii="Trebuchet MS" w:hAnsi="Trebuchet MS"/>
-          <w:color w:val="202529"/>
-          <w:sz w:val="20"/>
-          <w:szCs w:val="20"/>
-        </w:rPr>
-        <w:t xml:space="preserve"> </w:t>
-      </w:r>
+          <w:color w:val="202529"/>
+          <w:sz w:val="20"/>
+          <w:szCs w:val="20"/>
+        </w:rPr>
+      </w:pPr>
+      <w:r>
+        <w:rPr>
+          <w:rFonts w:ascii="Trebuchet MS" w:hAnsi="Trebuchet MS"/>
+          <w:color w:val="202529"/>
+          <w:sz w:val="20"/>
+          <w:szCs w:val="20"/>
+        </w:rPr>
+        <w:t>2014</w:t>
+      </w:r>
+    </w:p>
+    <w:p>
+      <w:pPr>
+        <w:pStyle w:val="BodyText"/>
+        <w:spacing w:before="14" w:line="271" w:lineRule="auto"/>
+        <w:ind w:left="115"/>
+        <w:rPr>
+          <w:rFonts w:ascii="Trebuchet MS" w:hAnsi="Trebuchet MS"/>
+          <w:sz w:val="20"/>
+          <w:szCs w:val="20"/>
+        </w:rPr>
+      </w:pPr>
       <w:r>
         <w:rPr>
           <w:rFonts w:ascii="Trebuchet MS" w:hAnsi="Trebuchet MS"/>
@@ -2837,8 +2815,8 @@
 </file>
 
 <file path=word/numbering.xml><?xml version="1.0" encoding="utf-8"?>
-<w:numbering xmlns:ve="http://schemas.openxmlformats.org/markup-compatibility/2006" xmlns:o="urn:schemas-microsoft-com:office:office" xmlns:r="http://schemas.openxmlformats.org/officeDocument/2006/relationships" xmlns:m="http://schemas.openxmlformats.org/officeDocument/2006/math" xmlns:v="urn:schemas-microsoft-com:vml" xmlns:wp="http://schemas.openxmlformats.org/drawingml/2006/wordprocessingDrawing" xmlns:w10="urn:schemas-microsoft-com:office:word" xmlns:w="http://schemas.openxmlformats.org/wordprocessingml/2006/main" xmlns:wne="http://schemas.microsoft.com/office/word/2006/wordml">
-  <w:abstractNum w:abstractNumId="0">
+<w:numbering xmlns:wpc="http://schemas.microsoft.com/office/word/2010/wordprocessingCanvas" xmlns:cx="http://schemas.microsoft.com/office/drawing/2014/chartex" xmlns:cx1="http://schemas.microsoft.com/office/drawing/2015/9/8/chartex" xmlns:cx2="http://schemas.microsoft.com/office/drawing/2015/10/21/chartex" xmlns:cx3="http://schemas.microsoft.com/office/drawing/2016/5/9/chartex" xmlns:cx4="http://schemas.microsoft.com/office/drawing/2016/5/10/chartex" xmlns:cx5="http://schemas.microsoft.com/office/drawing/2016/5/11/chartex" xmlns:cx6="http://schemas.microsoft.com/office/drawing/2016/5/12/chartex" xmlns:cx7="http://schemas.microsoft.com/office/drawing/2016/5/13/chartex" xmlns:cx8="http://schemas.microsoft.com/office/drawing/2016/5/14/chartex" xmlns:mc="http://schemas.openxmlformats.org/markup-compatibility/2006" xmlns:aink="http://schemas.microsoft.com/office/drawing/2016/ink" xmlns:am3d="http://schemas.microsoft.com/office/drawing/2017/model3d" xmlns:o="urn:schemas-microsoft-com:office:office" xmlns:oel="http://schemas.microsoft.com/office/2019/extlst" xmlns:r="http://schemas.openxmlformats.org/officeDocument/2006/relationships" xmlns:m="http://schemas.openxmlformats.org/officeDocument/2006/math" xmlns:v="urn:schemas-microsoft-com:vml" xmlns:wp14="http://schemas.microsoft.com/office/word/2010/wordprocessingDrawing" xmlns:wp="http://schemas.openxmlformats.org/drawingml/2006/wordprocessingDrawing" xmlns:w10="urn:schemas-microsoft-com:office:word" xmlns:w="http://schemas.openxmlformats.org/wordprocessingml/2006/main" xmlns:w14="http://schemas.microsoft.com/office/word/2010/wordml" xmlns:w15="http://schemas.microsoft.com/office/word/2012/wordml" xmlns:w16cex="http://schemas.microsoft.com/office/word/2018/wordml/cex" xmlns:w16cid="http://schemas.microsoft.com/office/word/2016/wordml/cid" xmlns:w16="http://schemas.microsoft.com/office/word/2018/wordml" xmlns:w16sdtdh="http://schemas.microsoft.com/office/word/2020/wordml/sdtdatahash" xmlns:w16se="http://schemas.microsoft.com/office/word/2015/wordml/symex" xmlns:wpg="http://schemas.microsoft.com/office/word/2010/wordprocessingGroup" xmlns:wpi="http://schemas.microsoft.com/office/word/2010/wordprocessingInk" xmlns:wne="http://schemas.microsoft.com/office/word/2006/wordml" xmlns:wps="http://schemas.microsoft.com/office/word/2010/wordprocessingShape" mc:Ignorable="w14 w15 w16se w16cid w16 w16cex w16sdtdh wp14">
+  <w:abstractNum w:abstractNumId="0" w15:restartNumberingAfterBreak="0">
     <w:nsid w:val="02412F6F"/>
     <w:multiLevelType w:val="hybridMultilevel"/>
     <w:tmpl w:val="EC948F38"/>
@@ -2960,7 +2938,7 @@
       </w:rPr>
     </w:lvl>
   </w:abstractNum>
-  <w:abstractNum w:abstractNumId="1">
+  <w:abstractNum w:abstractNumId="1" w15:restartNumberingAfterBreak="0">
     <w:nsid w:val="0F3F03F1"/>
     <w:multiLevelType w:val="hybridMultilevel"/>
     <w:tmpl w:val="C1906AF8"/>
@@ -3082,17 +3060,17 @@
       </w:rPr>
     </w:lvl>
   </w:abstractNum>
-  <w:num w:numId="1">
+  <w:num w:numId="1" w16cid:durableId="414669669">
     <w:abstractNumId w:val="1"/>
   </w:num>
-  <w:num w:numId="2">
+  <w:num w:numId="2" w16cid:durableId="1308437589">
     <w:abstractNumId w:val="0"/>
   </w:num>
 </w:numbering>
 </file>
 
 <file path=word/styles.xml><?xml version="1.0" encoding="utf-8"?>
-<w:styles xmlns:r="http://schemas.openxmlformats.org/officeDocument/2006/relationships" xmlns:w="http://schemas.openxmlformats.org/wordprocessingml/2006/main">
+<w:styles xmlns:mc="http://schemas.openxmlformats.org/markup-compatibility/2006" xmlns:r="http://schemas.openxmlformats.org/officeDocument/2006/relationships" xmlns:w="http://schemas.openxmlformats.org/wordprocessingml/2006/main" xmlns:w14="http://schemas.microsoft.com/office/word/2010/wordml" xmlns:w15="http://schemas.microsoft.com/office/word/2012/wordml" xmlns:w16cex="http://schemas.microsoft.com/office/word/2018/wordml/cex" xmlns:w16cid="http://schemas.microsoft.com/office/word/2016/wordml/cid" xmlns:w16="http://schemas.microsoft.com/office/word/2018/wordml" xmlns:w16sdtdh="http://schemas.microsoft.com/office/word/2020/wordml/sdtdatahash" xmlns:w16se="http://schemas.microsoft.com/office/word/2015/wordml/symex" mc:Ignorable="w14 w15 w16se w16cid w16 w16cex w16sdtdh">
   <w:docDefaults>
     <w:rPrDefault>
       <w:rPr>
@@ -3110,144 +3088,383 @@
       </w:pPr>
     </w:pPrDefault>
   </w:docDefaults>
-  <w:latentStyles w:defLockedState="0" w:defUIPriority="99" w:defSemiHidden="1" w:defUnhideWhenUsed="1" w:defQFormat="0" w:count="267">
-    <w:lsdException w:name="Normal" w:semiHidden="0" w:uiPriority="0" w:unhideWhenUsed="0" w:qFormat="1"/>
-    <w:lsdException w:name="heading 1" w:semiHidden="0" w:uiPriority="9" w:unhideWhenUsed="0" w:qFormat="1"/>
-    <w:lsdException w:name="heading 2" w:uiPriority="9" w:qFormat="1"/>
-    <w:lsdException w:name="heading 3" w:uiPriority="9" w:qFormat="1"/>
-    <w:lsdException w:name="heading 4" w:uiPriority="9" w:qFormat="1"/>
-    <w:lsdException w:name="heading 5" w:uiPriority="9" w:qFormat="1"/>
-    <w:lsdException w:name="heading 6" w:uiPriority="9" w:qFormat="1"/>
-    <w:lsdException w:name="heading 7" w:uiPriority="9" w:qFormat="1"/>
-    <w:lsdException w:name="heading 8" w:uiPriority="9" w:qFormat="1"/>
-    <w:lsdException w:name="heading 9" w:uiPriority="9" w:qFormat="1"/>
-    <w:lsdException w:name="toc 1" w:uiPriority="39"/>
-    <w:lsdException w:name="toc 2" w:uiPriority="39"/>
-    <w:lsdException w:name="toc 3" w:uiPriority="39"/>
-    <w:lsdException w:name="toc 4" w:uiPriority="39"/>
-    <w:lsdException w:name="toc 5" w:uiPriority="39"/>
-    <w:lsdException w:name="toc 6" w:uiPriority="39"/>
-    <w:lsdException w:name="toc 7" w:uiPriority="39"/>
-    <w:lsdException w:name="toc 8" w:uiPriority="39"/>
-    <w:lsdException w:name="toc 9" w:uiPriority="39"/>
-    <w:lsdException w:name="caption" w:uiPriority="35" w:qFormat="1"/>
-    <w:lsdException w:name="Title" w:semiHidden="0" w:uiPriority="10" w:unhideWhenUsed="0" w:qFormat="1"/>
-    <w:lsdException w:name="Default Paragraph Font" w:uiPriority="1"/>
-    <w:lsdException w:name="Subtitle" w:semiHidden="0" w:uiPriority="11" w:unhideWhenUsed="0" w:qFormat="1"/>
-    <w:lsdException w:name="Strong" w:semiHidden="0" w:uiPriority="22" w:unhideWhenUsed="0" w:qFormat="1"/>
-    <w:lsdException w:name="Emphasis" w:semiHidden="0" w:uiPriority="20" w:unhideWhenUsed="0" w:qFormat="1"/>
-    <w:lsdException w:name="Table Grid" w:semiHidden="0" w:uiPriority="39" w:unhideWhenUsed="0"/>
-    <w:lsdException w:name="Placeholder Text" w:unhideWhenUsed="0"/>
-    <w:lsdException w:name="No Spacing" w:semiHidden="0" w:uiPriority="1" w:unhideWhenUsed="0" w:qFormat="1"/>
-    <w:lsdException w:name="Light Shading" w:semiHidden="0" w:uiPriority="60" w:unhideWhenUsed="0"/>
-    <w:lsdException w:name="Light List" w:semiHidden="0" w:uiPriority="61" w:unhideWhenUsed="0"/>
-    <w:lsdException w:name="Light Grid" w:semiHidden="0" w:uiPriority="62" w:unhideWhenUsed="0"/>
-    <w:lsdException w:name="Medium Shading 1" w:semiHidden="0" w:uiPriority="63" w:unhideWhenUsed="0"/>
-    <w:lsdException w:name="Medium Shading 2" w:semiHidden="0" w:uiPriority="64" w:unhideWhenUsed="0"/>
-    <w:lsdException w:name="Medium List 1" w:semiHidden="0" w:uiPriority="65" w:unhideWhenUsed="0"/>
-    <w:lsdException w:name="Medium List 2" w:semiHidden="0" w:uiPriority="66" w:unhideWhenUsed="0"/>
-    <w:lsdException w:name="Medium Grid 1" w:semiHidden="0" w:uiPriority="67" w:unhideWhenUsed="0"/>
-    <w:lsdException w:name="Medium Grid 2" w:semiHidden="0" w:uiPriority="68" w:unhideWhenUsed="0"/>
-    <w:lsdException w:name="Medium Grid 3" w:semiHidden="0" w:uiPriority="69" w:unhideWhenUsed="0"/>
-    <w:lsdException w:name="Dark List" w:semiHidden="0" w:uiPriority="70" w:unhideWhenUsed="0"/>
-    <w:lsdException w:name="Colorful Shading" w:semiHidden="0" w:uiPriority="71" w:unhideWhenUsed="0"/>
-    <w:lsdException w:name="Colorful List" w:semiHidden="0" w:uiPriority="72" w:unhideWhenUsed="0"/>
-    <w:lsdException w:name="Colorful Grid" w:semiHidden="0" w:uiPriority="73" w:unhideWhenUsed="0"/>
-    <w:lsdException w:name="Light Shading Accent 1" w:semiHidden="0" w:uiPriority="60" w:unhideWhenUsed="0"/>
-    <w:lsdException w:name="Light List Accent 1" w:semiHidden="0" w:uiPriority="61" w:unhideWhenUsed="0"/>
-    <w:lsdException w:name="Light Grid Accent 1" w:semiHidden="0" w:uiPriority="62" w:unhideWhenUsed="0"/>
-    <w:lsdException w:name="Medium Shading 1 Accent 1" w:semiHidden="0" w:uiPriority="63" w:unhideWhenUsed="0"/>
-    <w:lsdException w:name="Medium Shading 2 Accent 1" w:semiHidden="0" w:uiPriority="64" w:unhideWhenUsed="0"/>
-    <w:lsdException w:name="Medium List 1 Accent 1" w:semiHidden="0" w:uiPriority="65" w:unhideWhenUsed="0"/>
-    <w:lsdException w:name="Revision" w:unhideWhenUsed="0"/>
-    <w:lsdException w:name="List Paragraph" w:semiHidden="0" w:uiPriority="34" w:unhideWhenUsed="0" w:qFormat="1"/>
-    <w:lsdException w:name="Quote" w:semiHidden="0" w:uiPriority="29" w:unhideWhenUsed="0" w:qFormat="1"/>
-    <w:lsdException w:name="Intense Quote" w:semiHidden="0" w:uiPriority="30" w:unhideWhenUsed="0" w:qFormat="1"/>
-    <w:lsdException w:name="Medium List 2 Accent 1" w:semiHidden="0" w:uiPriority="66" w:unhideWhenUsed="0"/>
-    <w:lsdException w:name="Medium Grid 1 Accent 1" w:semiHidden="0" w:uiPriority="67" w:unhideWhenUsed="0"/>
-    <w:lsdException w:name="Medium Grid 2 Accent 1" w:semiHidden="0" w:uiPriority="68" w:unhideWhenUsed="0"/>
-    <w:lsdException w:name="Medium Grid 3 Accent 1" w:semiHidden="0" w:uiPriority="69" w:unhideWhenUsed="0"/>
-    <w:lsdException w:name="Dark List Accent 1" w:semiHidden="0" w:uiPriority="70" w:unhideWhenUsed="0"/>
-    <w:lsdException w:name="Colorful Shading Accent 1" w:semiHidden="0" w:uiPriority="71" w:unhideWhenUsed="0"/>
-    <w:lsdException w:name="Colorful List Accent 1" w:semiHidden="0" w:uiPriority="72" w:unhideWhenUsed="0"/>
-    <w:lsdException w:name="Colorful Grid Accent 1" w:semiHidden="0" w:uiPriority="73" w:unhideWhenUsed="0"/>
-    <w:lsdException w:name="Light Shading Accent 2" w:semiHidden="0" w:uiPriority="60" w:unhideWhenUsed="0"/>
-    <w:lsdException w:name="Light List Accent 2" w:semiHidden="0" w:uiPriority="61" w:unhideWhenUsed="0"/>
-    <w:lsdException w:name="Light Grid Accent 2" w:semiHidden="0" w:uiPriority="62" w:unhideWhenUsed="0"/>
-    <w:lsdException w:name="Medium Shading 1 Accent 2" w:semiHidden="0" w:uiPriority="63" w:unhideWhenUsed="0"/>
-    <w:lsdException w:name="Medium Shading 2 Accent 2" w:semiHidden="0" w:uiPriority="64" w:unhideWhenUsed="0"/>
-    <w:lsdException w:name="Medium List 1 Accent 2" w:semiHidden="0" w:uiPriority="65" w:unhideWhenUsed="0"/>
-    <w:lsdException w:name="Medium List 2 Accent 2" w:semiHidden="0" w:uiPriority="66" w:unhideWhenUsed="0"/>
-    <w:lsdException w:name="Medium Grid 1 Accent 2" w:semiHidden="0" w:uiPriority="67" w:unhideWhenUsed="0"/>
-    <w:lsdException w:name="Medium Grid 2 Accent 2" w:semiHidden="0" w:uiPriority="68" w:unhideWhenUsed="0"/>
-    <w:lsdException w:name="Medium Grid 3 Accent 2" w:semiHidden="0" w:uiPriority="69" w:unhideWhenUsed="0"/>
-    <w:lsdException w:name="Dark List Accent 2" w:semiHidden="0" w:uiPriority="70" w:unhideWhenUsed="0"/>
-    <w:lsdException w:name="Colorful Shading Accent 2" w:semiHidden="0" w:uiPriority="71" w:unhideWhenUsed="0"/>
-    <w:lsdException w:name="Colorful List Accent 2" w:semiHidden="0" w:uiPriority="72" w:unhideWhenUsed="0"/>
-    <w:lsdException w:name="Colorful Grid Accent 2" w:semiHidden="0" w:uiPriority="73" w:unhideWhenUsed="0"/>
-    <w:lsdException w:name="Light Shading Accent 3" w:semiHidden="0" w:uiPriority="60" w:unhideWhenUsed="0"/>
-    <w:lsdException w:name="Light List Accent 3" w:semiHidden="0" w:uiPriority="61" w:unhideWhenUsed="0"/>
-    <w:lsdException w:name="Light Grid Accent 3" w:semiHidden="0" w:uiPriority="62" w:unhideWhenUsed="0"/>
-    <w:lsdException w:name="Medium Shading 1 Accent 3" w:semiHidden="0" w:uiPriority="63" w:unhideWhenUsed="0"/>
-    <w:lsdException w:name="Medium Shading 2 Accent 3" w:semiHidden="0" w:uiPriority="64" w:unhideWhenUsed="0"/>
-    <w:lsdException w:name="Medium List 1 Accent 3" w:semiHidden="0" w:uiPriority="65" w:unhideWhenUsed="0"/>
-    <w:lsdException w:name="Medium List 2 Accent 3" w:semiHidden="0" w:uiPriority="66" w:unhideWhenUsed="0"/>
-    <w:lsdException w:name="Medium Grid 1 Accent 3" w:semiHidden="0" w:uiPriority="67" w:unhideWhenUsed="0"/>
-    <w:lsdException w:name="Medium Grid 2 Accent 3" w:semiHidden="0" w:uiPriority="68" w:unhideWhenUsed="0"/>
-    <w:lsdException w:name="Medium Grid 3 Accent 3" w:semiHidden="0" w:uiPriority="69" w:unhideWhenUsed="0"/>
-    <w:lsdException w:name="Dark List Accent 3" w:semiHidden="0" w:uiPriority="70" w:unhideWhenUsed="0"/>
-    <w:lsdException w:name="Colorful Shading Accent 3" w:semiHidden="0" w:uiPriority="71" w:unhideWhenUsed="0"/>
-    <w:lsdException w:name="Colorful List Accent 3" w:semiHidden="0" w:uiPriority="72" w:unhideWhenUsed="0"/>
-    <w:lsdException w:name="Colorful Grid Accent 3" w:semiHidden="0" w:uiPriority="73" w:unhideWhenUsed="0"/>
-    <w:lsdException w:name="Light Shading Accent 4" w:semiHidden="0" w:uiPriority="60" w:unhideWhenUsed="0"/>
-    <w:lsdException w:name="Light List Accent 4" w:semiHidden="0" w:uiPriority="61" w:unhideWhenUsed="0"/>
-    <w:lsdException w:name="Light Grid Accent 4" w:semiHidden="0" w:uiPriority="62" w:unhideWhenUsed="0"/>
-    <w:lsdException w:name="Medium Shading 1 Accent 4" w:semiHidden="0" w:uiPriority="63" w:unhideWhenUsed="0"/>
-    <w:lsdException w:name="Medium Shading 2 Accent 4" w:semiHidden="0" w:uiPriority="64" w:unhideWhenUsed="0"/>
-    <w:lsdException w:name="Medium List 1 Accent 4" w:semiHidden="0" w:uiPriority="65" w:unhideWhenUsed="0"/>
-    <w:lsdException w:name="Medium List 2 Accent 4" w:semiHidden="0" w:uiPriority="66" w:unhideWhenUsed="0"/>
-    <w:lsdException w:name="Medium Grid 1 Accent 4" w:semiHidden="0" w:uiPriority="67" w:unhideWhenUsed="0"/>
-    <w:lsdException w:name="Medium Grid 2 Accent 4" w:semiHidden="0" w:uiPriority="68" w:unhideWhenUsed="0"/>
-    <w:lsdException w:name="Medium Grid 3 Accent 4" w:semiHidden="0" w:uiPriority="69" w:unhideWhenUsed="0"/>
-    <w:lsdException w:name="Dark List Accent 4" w:semiHidden="0" w:uiPriority="70" w:unhideWhenUsed="0"/>
-    <w:lsdException w:name="Colorful Shading Accent 4" w:semiHidden="0" w:uiPriority="71" w:unhideWhenUsed="0"/>
-    <w:lsdException w:name="Colorful List Accent 4" w:semiHidden="0" w:uiPriority="72" w:unhideWhenUsed="0"/>
-    <w:lsdException w:name="Colorful Grid Accent 4" w:semiHidden="0" w:uiPriority="73" w:unhideWhenUsed="0"/>
-    <w:lsdException w:name="Light Shading Accent 5" w:semiHidden="0" w:uiPriority="60" w:unhideWhenUsed="0"/>
-    <w:lsdException w:name="Light List Accent 5" w:semiHidden="0" w:uiPriority="61" w:unhideWhenUsed="0"/>
-    <w:lsdException w:name="Light Grid Accent 5" w:semiHidden="0" w:uiPriority="62" w:unhideWhenUsed="0"/>
-    <w:lsdException w:name="Medium Shading 1 Accent 5" w:semiHidden="0" w:uiPriority="63" w:unhideWhenUsed="0"/>
-    <w:lsdException w:name="Medium Shading 2 Accent 5" w:semiHidden="0" w:uiPriority="64" w:unhideWhenUsed="0"/>
-    <w:lsdException w:name="Medium List 1 Accent 5" w:semiHidden="0" w:uiPriority="65" w:unhideWhenUsed="0"/>
-    <w:lsdException w:name="Medium List 2 Accent 5" w:semiHidden="0" w:uiPriority="66" w:unhideWhenUsed="0"/>
-    <w:lsdException w:name="Medium Grid 1 Accent 5" w:semiHidden="0" w:uiPriority="67" w:unhideWhenUsed="0"/>
-    <w:lsdException w:name="Medium Grid 2 Accent 5" w:semiHidden="0" w:uiPriority="68" w:unhideWhenUsed="0"/>
-    <w:lsdException w:name="Medium Grid 3 Accent 5" w:semiHidden="0" w:uiPriority="69" w:unhideWhenUsed="0"/>
-    <w:lsdException w:name="Dark List Accent 5" w:semiHidden="0" w:uiPriority="70" w:unhideWhenUsed="0"/>
-    <w:lsdException w:name="Colorful Shading Accent 5" w:semiHidden="0" w:uiPriority="71" w:unhideWhenUsed="0"/>
-    <w:lsdException w:name="Colorful List Accent 5" w:semiHidden="0" w:uiPriority="72" w:unhideWhenUsed="0"/>
-    <w:lsdException w:name="Colorful Grid Accent 5" w:semiHidden="0" w:uiPriority="73" w:unhideWhenUsed="0"/>
-    <w:lsdException w:name="Light Shading Accent 6" w:semiHidden="0" w:uiPriority="60" w:unhideWhenUsed="0"/>
-    <w:lsdException w:name="Light List Accent 6" w:semiHidden="0" w:uiPriority="61" w:unhideWhenUsed="0"/>
-    <w:lsdException w:name="Light Grid Accent 6" w:semiHidden="0" w:uiPriority="62" w:unhideWhenUsed="0"/>
-    <w:lsdException w:name="Medium Shading 1 Accent 6" w:semiHidden="0" w:uiPriority="63" w:unhideWhenUsed="0"/>
-    <w:lsdException w:name="Medium Shading 2 Accent 6" w:semiHidden="0" w:uiPriority="64" w:unhideWhenUsed="0"/>
-    <w:lsdException w:name="Medium List 1 Accent 6" w:semiHidden="0" w:uiPriority="65" w:unhideWhenUsed="0"/>
-    <w:lsdException w:name="Medium List 2 Accent 6" w:semiHidden="0" w:uiPriority="66" w:unhideWhenUsed="0"/>
-    <w:lsdException w:name="Medium Grid 1 Accent 6" w:semiHidden="0" w:uiPriority="67" w:unhideWhenUsed="0"/>
-    <w:lsdException w:name="Medium Grid 2 Accent 6" w:semiHidden="0" w:uiPriority="68" w:unhideWhenUsed="0"/>
-    <w:lsdException w:name="Medium Grid 3 Accent 6" w:semiHidden="0" w:uiPriority="69" w:unhideWhenUsed="0"/>
-    <w:lsdException w:name="Dark List Accent 6" w:semiHidden="0" w:uiPriority="70" w:unhideWhenUsed="0"/>
-    <w:lsdException w:name="Colorful Shading Accent 6" w:semiHidden="0" w:uiPriority="71" w:unhideWhenUsed="0"/>
-    <w:lsdException w:name="Colorful List Accent 6" w:semiHidden="0" w:uiPriority="72" w:unhideWhenUsed="0"/>
-    <w:lsdException w:name="Colorful Grid Accent 6" w:semiHidden="0" w:uiPriority="73" w:unhideWhenUsed="0"/>
-    <w:lsdException w:name="Subtle Emphasis" w:semiHidden="0" w:uiPriority="19" w:unhideWhenUsed="0" w:qFormat="1"/>
-    <w:lsdException w:name="Intense Emphasis" w:semiHidden="0" w:uiPriority="21" w:unhideWhenUsed="0" w:qFormat="1"/>
-    <w:lsdException w:name="Subtle Reference" w:semiHidden="0" w:uiPriority="31" w:unhideWhenUsed="0" w:qFormat="1"/>
-    <w:lsdException w:name="Intense Reference" w:semiHidden="0" w:uiPriority="32" w:unhideWhenUsed="0" w:qFormat="1"/>
-    <w:lsdException w:name="Book Title" w:semiHidden="0" w:uiPriority="33" w:unhideWhenUsed="0" w:qFormat="1"/>
-    <w:lsdException w:name="Bibliography" w:uiPriority="37"/>
-    <w:lsdException w:name="TOC Heading" w:uiPriority="39" w:qFormat="1"/>
+  <w:latentStyles w:defLockedState="0" w:defUIPriority="99" w:defSemiHidden="0" w:defUnhideWhenUsed="0" w:defQFormat="0" w:count="376">
+    <w:lsdException w:name="Normal" w:uiPriority="0" w:qFormat="1"/>
+    <w:lsdException w:name="heading 1" w:uiPriority="9" w:qFormat="1"/>
+    <w:lsdException w:name="heading 2" w:semiHidden="1" w:uiPriority="9" w:unhideWhenUsed="1" w:qFormat="1"/>
+    <w:lsdException w:name="heading 3" w:semiHidden="1" w:uiPriority="9" w:unhideWhenUsed="1" w:qFormat="1"/>
+    <w:lsdException w:name="heading 4" w:semiHidden="1" w:uiPriority="9" w:unhideWhenUsed="1" w:qFormat="1"/>
+    <w:lsdException w:name="heading 5" w:semiHidden="1" w:uiPriority="9" w:unhideWhenUsed="1" w:qFormat="1"/>
+    <w:lsdException w:name="heading 6" w:semiHidden="1" w:uiPriority="9" w:unhideWhenUsed="1" w:qFormat="1"/>
+    <w:lsdException w:name="heading 7" w:semiHidden="1" w:uiPriority="9" w:unhideWhenUsed="1" w:qFormat="1"/>
+    <w:lsdException w:name="heading 8" w:semiHidden="1" w:uiPriority="9" w:unhideWhenUsed="1" w:qFormat="1"/>
+    <w:lsdException w:name="heading 9" w:semiHidden="1" w:uiPriority="9" w:unhideWhenUsed="1" w:qFormat="1"/>
+    <w:lsdException w:name="index 1" w:semiHidden="1" w:unhideWhenUsed="1"/>
+    <w:lsdException w:name="index 2" w:semiHidden="1" w:unhideWhenUsed="1"/>
+    <w:lsdException w:name="index 3" w:semiHidden="1" w:unhideWhenUsed="1"/>
+    <w:lsdException w:name="index 4" w:semiHidden="1" w:unhideWhenUsed="1"/>
+    <w:lsdException w:name="index 5" w:semiHidden="1" w:unhideWhenUsed="1"/>
+    <w:lsdException w:name="index 6" w:semiHidden="1" w:unhideWhenUsed="1"/>
+    <w:lsdException w:name="index 7" w:semiHidden="1" w:unhideWhenUsed="1"/>
+    <w:lsdException w:name="index 8" w:semiHidden="1" w:unhideWhenUsed="1"/>
+    <w:lsdException w:name="index 9" w:semiHidden="1" w:unhideWhenUsed="1"/>
+    <w:lsdException w:name="toc 1" w:semiHidden="1" w:uiPriority="39" w:unhideWhenUsed="1"/>
+    <w:lsdException w:name="toc 2" w:semiHidden="1" w:uiPriority="39" w:unhideWhenUsed="1"/>
+    <w:lsdException w:name="toc 3" w:semiHidden="1" w:uiPriority="39" w:unhideWhenUsed="1"/>
+    <w:lsdException w:name="toc 4" w:semiHidden="1" w:uiPriority="39" w:unhideWhenUsed="1"/>
+    <w:lsdException w:name="toc 5" w:semiHidden="1" w:uiPriority="39" w:unhideWhenUsed="1"/>
+    <w:lsdException w:name="toc 6" w:semiHidden="1" w:uiPriority="39" w:unhideWhenUsed="1"/>
+    <w:lsdException w:name="toc 7" w:semiHidden="1" w:uiPriority="39" w:unhideWhenUsed="1"/>
+    <w:lsdException w:name="toc 8" w:semiHidden="1" w:uiPriority="39" w:unhideWhenUsed="1"/>
+    <w:lsdException w:name="toc 9" w:semiHidden="1" w:uiPriority="39" w:unhideWhenUsed="1"/>
+    <w:lsdException w:name="Normal Indent" w:semiHidden="1" w:unhideWhenUsed="1"/>
+    <w:lsdException w:name="footnote text" w:semiHidden="1" w:unhideWhenUsed="1"/>
+    <w:lsdException w:name="annotation text" w:semiHidden="1" w:unhideWhenUsed="1"/>
+    <w:lsdException w:name="header" w:semiHidden="1" w:unhideWhenUsed="1"/>
+    <w:lsdException w:name="footer" w:semiHidden="1" w:unhideWhenUsed="1"/>
+    <w:lsdException w:name="index heading" w:semiHidden="1" w:unhideWhenUsed="1"/>
+    <w:lsdException w:name="caption" w:semiHidden="1" w:uiPriority="35" w:unhideWhenUsed="1" w:qFormat="1"/>
+    <w:lsdException w:name="table of figures" w:semiHidden="1" w:unhideWhenUsed="1"/>
+    <w:lsdException w:name="envelope address" w:semiHidden="1" w:unhideWhenUsed="1"/>
+    <w:lsdException w:name="envelope return" w:semiHidden="1" w:unhideWhenUsed="1"/>
+    <w:lsdException w:name="footnote reference" w:semiHidden="1" w:unhideWhenUsed="1"/>
+    <w:lsdException w:name="annotation reference" w:semiHidden="1" w:unhideWhenUsed="1"/>
+    <w:lsdException w:name="line number" w:semiHidden="1" w:unhideWhenUsed="1"/>
+    <w:lsdException w:name="page number" w:semiHidden="1" w:unhideWhenUsed="1"/>
+    <w:lsdException w:name="endnote reference" w:semiHidden="1" w:unhideWhenUsed="1"/>
+    <w:lsdException w:name="endnote text" w:semiHidden="1" w:unhideWhenUsed="1"/>
+    <w:lsdException w:name="table of authorities" w:semiHidden="1" w:unhideWhenUsed="1"/>
+    <w:lsdException w:name="macro" w:semiHidden="1" w:unhideWhenUsed="1"/>
+    <w:lsdException w:name="toa heading" w:semiHidden="1" w:unhideWhenUsed="1"/>
+    <w:lsdException w:name="List" w:semiHidden="1" w:unhideWhenUsed="1"/>
+    <w:lsdException w:name="List Bullet" w:semiHidden="1" w:unhideWhenUsed="1"/>
+    <w:lsdException w:name="List Number" w:semiHidden="1" w:unhideWhenUsed="1"/>
+    <w:lsdException w:name="List 2" w:semiHidden="1" w:unhideWhenUsed="1"/>
+    <w:lsdException w:name="List 3" w:semiHidden="1" w:unhideWhenUsed="1"/>
+    <w:lsdException w:name="List 4" w:semiHidden="1" w:unhideWhenUsed="1"/>
+    <w:lsdException w:name="List 5" w:semiHidden="1" w:unhideWhenUsed="1"/>
+    <w:lsdException w:name="List Bullet 2" w:semiHidden="1" w:unhideWhenUsed="1"/>
+    <w:lsdException w:name="List Bullet 3" w:semiHidden="1" w:unhideWhenUsed="1"/>
+    <w:lsdException w:name="List Bullet 4" w:semiHidden="1" w:unhideWhenUsed="1"/>
+    <w:lsdException w:name="List Bullet 5" w:semiHidden="1" w:unhideWhenUsed="1"/>
+    <w:lsdException w:name="List Number 2" w:semiHidden="1" w:unhideWhenUsed="1"/>
+    <w:lsdException w:name="List Number 3" w:semiHidden="1" w:unhideWhenUsed="1"/>
+    <w:lsdException w:name="List Number 4" w:semiHidden="1" w:unhideWhenUsed="1"/>
+    <w:lsdException w:name="List Number 5" w:semiHidden="1" w:unhideWhenUsed="1"/>
+    <w:lsdException w:name="Title" w:uiPriority="10" w:qFormat="1"/>
+    <w:lsdException w:name="Closing" w:semiHidden="1" w:unhideWhenUsed="1"/>
+    <w:lsdException w:name="Signature" w:semiHidden="1" w:unhideWhenUsed="1"/>
+    <w:lsdException w:name="Default Paragraph Font" w:semiHidden="1" w:uiPriority="1" w:unhideWhenUsed="1"/>
+    <w:lsdException w:name="Body Text" w:semiHidden="1" w:unhideWhenUsed="1"/>
+    <w:lsdException w:name="Body Text Indent" w:semiHidden="1" w:unhideWhenUsed="1"/>
+    <w:lsdException w:name="List Continue" w:semiHidden="1" w:unhideWhenUsed="1"/>
+    <w:lsdException w:name="List Continue 2" w:semiHidden="1" w:unhideWhenUsed="1"/>
+    <w:lsdException w:name="List Continue 3" w:semiHidden="1" w:unhideWhenUsed="1"/>
+    <w:lsdException w:name="List Continue 4" w:semiHidden="1" w:unhideWhenUsed="1"/>
+    <w:lsdException w:name="List Continue 5" w:semiHidden="1" w:unhideWhenUsed="1"/>
+    <w:lsdException w:name="Message Header" w:semiHidden="1" w:unhideWhenUsed="1"/>
+    <w:lsdException w:name="Subtitle" w:uiPriority="11" w:qFormat="1"/>
+    <w:lsdException w:name="Salutation" w:semiHidden="1" w:unhideWhenUsed="1"/>
+    <w:lsdException w:name="Date" w:semiHidden="1" w:unhideWhenUsed="1"/>
+    <w:lsdException w:name="Body Text First Indent" w:semiHidden="1" w:unhideWhenUsed="1"/>
+    <w:lsdException w:name="Body Text First Indent 2" w:semiHidden="1" w:unhideWhenUsed="1"/>
+    <w:lsdException w:name="Note Heading" w:semiHidden="1" w:unhideWhenUsed="1"/>
+    <w:lsdException w:name="Body Text 2" w:semiHidden="1" w:unhideWhenUsed="1"/>
+    <w:lsdException w:name="Body Text 3" w:semiHidden="1" w:unhideWhenUsed="1"/>
+    <w:lsdException w:name="Body Text Indent 2" w:semiHidden="1" w:unhideWhenUsed="1"/>
+    <w:lsdException w:name="Body Text Indent 3" w:semiHidden="1" w:unhideWhenUsed="1"/>
+    <w:lsdException w:name="Block Text" w:semiHidden="1" w:unhideWhenUsed="1"/>
+    <w:lsdException w:name="Hyperlink" w:semiHidden="1" w:unhideWhenUsed="1"/>
+    <w:lsdException w:name="FollowedHyperlink" w:semiHidden="1" w:unhideWhenUsed="1"/>
+    <w:lsdException w:name="Strong" w:uiPriority="22" w:qFormat="1"/>
+    <w:lsdException w:name="Emphasis" w:uiPriority="20" w:qFormat="1"/>
+    <w:lsdException w:name="Document Map" w:semiHidden="1" w:unhideWhenUsed="1"/>
+    <w:lsdException w:name="Plain Text" w:semiHidden="1" w:unhideWhenUsed="1"/>
+    <w:lsdException w:name="E-mail Signature" w:semiHidden="1" w:unhideWhenUsed="1"/>
+    <w:lsdException w:name="HTML Top of Form" w:semiHidden="1" w:unhideWhenUsed="1"/>
+    <w:lsdException w:name="HTML Bottom of Form" w:semiHidden="1" w:unhideWhenUsed="1"/>
+    <w:lsdException w:name="Normal (Web)" w:semiHidden="1" w:unhideWhenUsed="1"/>
+    <w:lsdException w:name="HTML Acronym" w:semiHidden="1" w:unhideWhenUsed="1"/>
+    <w:lsdException w:name="HTML Address" w:semiHidden="1" w:unhideWhenUsed="1"/>
+    <w:lsdException w:name="HTML Cite" w:semiHidden="1" w:unhideWhenUsed="1"/>
+    <w:lsdException w:name="HTML Code" w:semiHidden="1" w:unhideWhenUsed="1"/>
+    <w:lsdException w:name="HTML Definition" w:semiHidden="1" w:unhideWhenUsed="1"/>
+    <w:lsdException w:name="HTML Keyboard" w:semiHidden="1" w:unhideWhenUsed="1"/>
+    <w:lsdException w:name="HTML Preformatted" w:semiHidden="1" w:unhideWhenUsed="1"/>
+    <w:lsdException w:name="HTML Sample" w:semiHidden="1" w:unhideWhenUsed="1"/>
+    <w:lsdException w:name="HTML Typewriter" w:semiHidden="1" w:unhideWhenUsed="1"/>
+    <w:lsdException w:name="HTML Variable" w:semiHidden="1" w:unhideWhenUsed="1"/>
+    <w:lsdException w:name="Normal Table" w:semiHidden="1" w:unhideWhenUsed="1"/>
+    <w:lsdException w:name="annotation subject" w:semiHidden="1" w:unhideWhenUsed="1"/>
+    <w:lsdException w:name="No List" w:semiHidden="1" w:unhideWhenUsed="1"/>
+    <w:lsdException w:name="Outline List 1" w:semiHidden="1" w:unhideWhenUsed="1"/>
+    <w:lsdException w:name="Outline List 2" w:semiHidden="1" w:unhideWhenUsed="1"/>
+    <w:lsdException w:name="Outline List 3" w:semiHidden="1" w:unhideWhenUsed="1"/>
+    <w:lsdException w:name="Table Simple 1" w:semiHidden="1" w:unhideWhenUsed="1"/>
+    <w:lsdException w:name="Table Simple 2" w:semiHidden="1" w:unhideWhenUsed="1"/>
+    <w:lsdException w:name="Table Simple 3" w:semiHidden="1" w:unhideWhenUsed="1"/>
+    <w:lsdException w:name="Table Classic 1" w:semiHidden="1" w:unhideWhenUsed="1"/>
+    <w:lsdException w:name="Table Classic 2" w:semiHidden="1" w:unhideWhenUsed="1"/>
+    <w:lsdException w:name="Table Classic 3" w:semiHidden="1" w:unhideWhenUsed="1"/>
+    <w:lsdException w:name="Table Classic 4" w:semiHidden="1" w:unhideWhenUsed="1"/>
+    <w:lsdException w:name="Table Colorful 1" w:semiHidden="1" w:unhideWhenUsed="1"/>
+    <w:lsdException w:name="Table Colorful 2" w:semiHidden="1" w:unhideWhenUsed="1"/>
+    <w:lsdException w:name="Table Colorful 3" w:semiHidden="1" w:unhideWhenUsed="1"/>
+    <w:lsdException w:name="Table Columns 1" w:semiHidden="1" w:unhideWhenUsed="1"/>
+    <w:lsdException w:name="Table Columns 2" w:semiHidden="1" w:unhideWhenUsed="1"/>
+    <w:lsdException w:name="Table Columns 3" w:semiHidden="1" w:unhideWhenUsed="1"/>
+    <w:lsdException w:name="Table Columns 4" w:semiHidden="1" w:unhideWhenUsed="1"/>
+    <w:lsdException w:name="Table Columns 5" w:semiHidden="1" w:unhideWhenUsed="1"/>
+    <w:lsdException w:name="Table Grid 1" w:semiHidden="1" w:unhideWhenUsed="1"/>
+    <w:lsdException w:name="Table Grid 2" w:semiHidden="1" w:unhideWhenUsed="1"/>
+    <w:lsdException w:name="Table Grid 3" w:semiHidden="1" w:unhideWhenUsed="1"/>
+    <w:lsdException w:name="Table Grid 4" w:semiHidden="1" w:unhideWhenUsed="1"/>
+    <w:lsdException w:name="Table Grid 5" w:semiHidden="1" w:unhideWhenUsed="1"/>
+    <w:lsdException w:name="Table Grid 6" w:semiHidden="1" w:unhideWhenUsed="1"/>
+    <w:lsdException w:name="Table Grid 7" w:semiHidden="1" w:unhideWhenUsed="1"/>
+    <w:lsdException w:name="Table Grid 8" w:semiHidden="1" w:unhideWhenUsed="1"/>
+    <w:lsdException w:name="Table List 1" w:semiHidden="1" w:unhideWhenUsed="1"/>
+    <w:lsdException w:name="Table List 2" w:semiHidden="1" w:unhideWhenUsed="1"/>
+    <w:lsdException w:name="Table List 3" w:semiHidden="1" w:unhideWhenUsed="1"/>
+    <w:lsdException w:name="Table List 4" w:semiHidden="1" w:unhideWhenUsed="1"/>
+    <w:lsdException w:name="Table List 5" w:semiHidden="1" w:unhideWhenUsed="1"/>
+    <w:lsdException w:name="Table List 6" w:semiHidden="1" w:unhideWhenUsed="1"/>
+    <w:lsdException w:name="Table List 7" w:semiHidden="1" w:unhideWhenUsed="1"/>
+    <w:lsdException w:name="Table List 8" w:semiHidden="1" w:unhideWhenUsed="1"/>
+    <w:lsdException w:name="Table 3D effects 1" w:semiHidden="1" w:unhideWhenUsed="1"/>
+    <w:lsdException w:name="Table 3D effects 2" w:semiHidden="1" w:unhideWhenUsed="1"/>
+    <w:lsdException w:name="Table 3D effects 3" w:semiHidden="1" w:unhideWhenUsed="1"/>
+    <w:lsdException w:name="Table Contemporary" w:semiHidden="1" w:unhideWhenUsed="1"/>
+    <w:lsdException w:name="Table Elegant" w:semiHidden="1" w:unhideWhenUsed="1"/>
+    <w:lsdException w:name="Table Professional" w:semiHidden="1" w:unhideWhenUsed="1"/>
+    <w:lsdException w:name="Table Subtle 1" w:semiHidden="1" w:unhideWhenUsed="1"/>
+    <w:lsdException w:name="Table Subtle 2" w:semiHidden="1" w:unhideWhenUsed="1"/>
+    <w:lsdException w:name="Table Web 1" w:semiHidden="1" w:unhideWhenUsed="1"/>
+    <w:lsdException w:name="Table Web 2" w:semiHidden="1" w:unhideWhenUsed="1"/>
+    <w:lsdException w:name="Table Web 3" w:semiHidden="1" w:unhideWhenUsed="1"/>
+    <w:lsdException w:name="Balloon Text" w:semiHidden="1" w:unhideWhenUsed="1"/>
+    <w:lsdException w:name="Table Grid" w:uiPriority="39"/>
+    <w:lsdException w:name="Table Theme" w:semiHidden="1" w:unhideWhenUsed="1"/>
+    <w:lsdException w:name="Placeholder Text" w:semiHidden="1"/>
+    <w:lsdException w:name="No Spacing" w:uiPriority="1" w:qFormat="1"/>
+    <w:lsdException w:name="Light Shading" w:uiPriority="60"/>
+    <w:lsdException w:name="Light List" w:uiPriority="61"/>
+    <w:lsdException w:name="Light Grid" w:uiPriority="62"/>
+    <w:lsdException w:name="Medium Shading 1" w:uiPriority="63"/>
+    <w:lsdException w:name="Medium Shading 2" w:uiPriority="64"/>
+    <w:lsdException w:name="Medium List 1" w:uiPriority="65"/>
+    <w:lsdException w:name="Medium List 2" w:uiPriority="66"/>
+    <w:lsdException w:name="Medium Grid 1" w:uiPriority="67"/>
+    <w:lsdException w:name="Medium Grid 2" w:uiPriority="68"/>
+    <w:lsdException w:name="Medium Grid 3" w:uiPriority="69"/>
+    <w:lsdException w:name="Dark List" w:uiPriority="70"/>
+    <w:lsdException w:name="Colorful Shading" w:uiPriority="71"/>
+    <w:lsdException w:name="Colorful List" w:uiPriority="72"/>
+    <w:lsdException w:name="Colorful Grid" w:uiPriority="73"/>
+    <w:lsdException w:name="Light Shading Accent 1" w:uiPriority="60"/>
+    <w:lsdException w:name="Light List Accent 1" w:uiPriority="61"/>
+    <w:lsdException w:name="Light Grid Accent 1" w:uiPriority="62"/>
+    <w:lsdException w:name="Medium Shading 1 Accent 1" w:uiPriority="63"/>
+    <w:lsdException w:name="Medium Shading 2 Accent 1" w:uiPriority="64"/>
+    <w:lsdException w:name="Medium List 1 Accent 1" w:uiPriority="65"/>
+    <w:lsdException w:name="Revision" w:semiHidden="1"/>
+    <w:lsdException w:name="List Paragraph" w:uiPriority="34" w:qFormat="1"/>
+    <w:lsdException w:name="Quote" w:uiPriority="29" w:qFormat="1"/>
+    <w:lsdException w:name="Intense Quote" w:uiPriority="30" w:qFormat="1"/>
+    <w:lsdException w:name="Medium List 2 Accent 1" w:uiPriority="66"/>
+    <w:lsdException w:name="Medium Grid 1 Accent 1" w:uiPriority="67"/>
+    <w:lsdException w:name="Medium Grid 2 Accent 1" w:uiPriority="68"/>
+    <w:lsdException w:name="Medium Grid 3 Accent 1" w:uiPriority="69"/>
+    <w:lsdException w:name="Dark List Accent 1" w:uiPriority="70"/>
+    <w:lsdException w:name="Colorful Shading Accent 1" w:uiPriority="71"/>
+    <w:lsdException w:name="Colorful List Accent 1" w:uiPriority="72"/>
+    <w:lsdException w:name="Colorful Grid Accent 1" w:uiPriority="73"/>
+    <w:lsdException w:name="Light Shading Accent 2" w:uiPriority="60"/>
+    <w:lsdException w:name="Light List Accent 2" w:uiPriority="61"/>
+    <w:lsdException w:name="Light Grid Accent 2" w:uiPriority="62"/>
+    <w:lsdException w:name="Medium Shading 1 Accent 2" w:uiPriority="63"/>
+    <w:lsdException w:name="Medium Shading 2 Accent 2" w:uiPriority="64"/>
+    <w:lsdException w:name="Medium List 1 Accent 2" w:uiPriority="65"/>
+    <w:lsdException w:name="Medium List 2 Accent 2" w:uiPriority="66"/>
+    <w:lsdException w:name="Medium Grid 1 Accent 2" w:uiPriority="67"/>
+    <w:lsdException w:name="Medium Grid 2 Accent 2" w:uiPriority="68"/>
+    <w:lsdException w:name="Medium Grid 3 Accent 2" w:uiPriority="69"/>
+    <w:lsdException w:name="Dark List Accent 2" w:uiPriority="70"/>
+    <w:lsdException w:name="Colorful Shading Accent 2" w:uiPriority="71"/>
+    <w:lsdException w:name="Colorful List Accent 2" w:uiPriority="72"/>
+    <w:lsdException w:name="Colorful Grid Accent 2" w:uiPriority="73"/>
+    <w:lsdException w:name="Light Shading Accent 3" w:uiPriority="60"/>
+    <w:lsdException w:name="Light List Accent 3" w:uiPriority="61"/>
+    <w:lsdException w:name="Light Grid Accent 3" w:uiPriority="62"/>
+    <w:lsdException w:name="Medium Shading 1 Accent 3" w:uiPriority="63"/>
+    <w:lsdException w:name="Medium Shading 2 Accent 3" w:uiPriority="64"/>
+    <w:lsdException w:name="Medium List 1 Accent 3" w:uiPriority="65"/>
+    <w:lsdException w:name="Medium List 2 Accent 3" w:uiPriority="66"/>
+    <w:lsdException w:name="Medium Grid 1 Accent 3" w:uiPriority="67"/>
+    <w:lsdException w:name="Medium Grid 2 Accent 3" w:uiPriority="68"/>
+    <w:lsdException w:name="Medium Grid 3 Accent 3" w:uiPriority="69"/>
+    <w:lsdException w:name="Dark List Accent 3" w:uiPriority="70"/>
+    <w:lsdException w:name="Colorful Shading Accent 3" w:uiPriority="71"/>
+    <w:lsdException w:name="Colorful List Accent 3" w:uiPriority="72"/>
+    <w:lsdException w:name="Colorful Grid Accent 3" w:uiPriority="73"/>
+    <w:lsdException w:name="Light Shading Accent 4" w:uiPriority="60"/>
+    <w:lsdException w:name="Light List Accent 4" w:uiPriority="61"/>
+    <w:lsdException w:name="Light Grid Accent 4" w:uiPriority="62"/>
+    <w:lsdException w:name="Medium Shading 1 Accent 4" w:uiPriority="63"/>
+    <w:lsdException w:name="Medium Shading 2 Accent 4" w:uiPriority="64"/>
+    <w:lsdException w:name="Medium List 1 Accent 4" w:uiPriority="65"/>
+    <w:lsdException w:name="Medium List 2 Accent 4" w:uiPriority="66"/>
+    <w:lsdException w:name="Medium Grid 1 Accent 4" w:uiPriority="67"/>
+    <w:lsdException w:name="Medium Grid 2 Accent 4" w:uiPriority="68"/>
+    <w:lsdException w:name="Medium Grid 3 Accent 4" w:uiPriority="69"/>
+    <w:lsdException w:name="Dark List Accent 4" w:uiPriority="70"/>
+    <w:lsdException w:name="Colorful Shading Accent 4" w:uiPriority="71"/>
+    <w:lsdException w:name="Colorful List Accent 4" w:uiPriority="72"/>
+    <w:lsdException w:name="Colorful Grid Accent 4" w:uiPriority="73"/>
+    <w:lsdException w:name="Light Shading Accent 5" w:uiPriority="60"/>
+    <w:lsdException w:name="Light List Accent 5" w:uiPriority="61"/>
+    <w:lsdException w:name="Light Grid Accent 5" w:uiPriority="62"/>
+    <w:lsdException w:name="Medium Shading 1 Accent 5" w:uiPriority="63"/>
+    <w:lsdException w:name="Medium Shading 2 Accent 5" w:uiPriority="64"/>
+    <w:lsdException w:name="Medium List 1 Accent 5" w:uiPriority="65"/>
+    <w:lsdException w:name="Medium List 2 Accent 5" w:uiPriority="66"/>
+    <w:lsdException w:name="Medium Grid 1 Accent 5" w:uiPriority="67"/>
+    <w:lsdException w:name="Medium Grid 2 Accent 5" w:uiPriority="68"/>
+    <w:lsdException w:name="Medium Grid 3 Accent 5" w:uiPriority="69"/>
+    <w:lsdException w:name="Dark List Accent 5" w:uiPriority="70"/>
+    <w:lsdException w:name="Colorful Shading Accent 5" w:uiPriority="71"/>
+    <w:lsdException w:name="Colorful List Accent 5" w:uiPriority="72"/>
+    <w:lsdException w:name="Colorful Grid Accent 5" w:uiPriority="73"/>
+    <w:lsdException w:name="Light Shading Accent 6" w:uiPriority="60"/>
+    <w:lsdException w:name="Light List Accent 6" w:uiPriority="61"/>
+    <w:lsdException w:name="Light Grid Accent 6" w:uiPriority="62"/>
+    <w:lsdException w:name="Medium Shading 1 Accent 6" w:uiPriority="63"/>
+    <w:lsdException w:name="Medium Shading 2 Accent 6" w:uiPriority="64"/>
+    <w:lsdException w:name="Medium List 1 Accent 6" w:uiPriority="65"/>
+    <w:lsdException w:name="Medium List 2 Accent 6" w:uiPriority="66"/>
+    <w:lsdException w:name="Medium Grid 1 Accent 6" w:uiPriority="67"/>
+    <w:lsdException w:name="Medium Grid 2 Accent 6" w:uiPriority="68"/>
+    <w:lsdException w:name="Medium Grid 3 Accent 6" w:uiPriority="69"/>
+    <w:lsdException w:name="Dark List Accent 6" w:uiPriority="70"/>
+    <w:lsdException w:name="Colorful Shading Accent 6" w:uiPriority="71"/>
+    <w:lsdException w:name="Colorful List Accent 6" w:uiPriority="72"/>
+    <w:lsdException w:name="Colorful Grid Accent 6" w:uiPriority="73"/>
+    <w:lsdException w:name="Subtle Emphasis" w:uiPriority="19" w:qFormat="1"/>
+    <w:lsdException w:name="Intense Emphasis" w:uiPriority="21" w:qFormat="1"/>
+    <w:lsdException w:name="Subtle Reference" w:uiPriority="31" w:qFormat="1"/>
+    <w:lsdException w:name="Intense Reference" w:uiPriority="32" w:qFormat="1"/>
+    <w:lsdException w:name="Book Title" w:uiPriority="33" w:qFormat="1"/>
+    <w:lsdException w:name="Bibliography" w:semiHidden="1" w:uiPriority="37" w:unhideWhenUsed="1"/>
+    <w:lsdException w:name="TOC Heading" w:semiHidden="1" w:uiPriority="39" w:unhideWhenUsed="1" w:qFormat="1"/>
+    <w:lsdException w:name="Plain Table 1" w:uiPriority="41"/>
+    <w:lsdException w:name="Plain Table 2" w:uiPriority="42"/>
+    <w:lsdException w:name="Plain Table 3" w:uiPriority="43"/>
+    <w:lsdException w:name="Plain Table 4" w:uiPriority="44"/>
+    <w:lsdException w:name="Plain Table 5" w:uiPriority="45"/>
+    <w:lsdException w:name="Grid Table Light" w:uiPriority="40"/>
+    <w:lsdException w:name="Grid Table 1 Light" w:uiPriority="46"/>
+    <w:lsdException w:name="Grid Table 2" w:uiPriority="47"/>
+    <w:lsdException w:name="Grid Table 3" w:uiPriority="48"/>
+    <w:lsdException w:name="Grid Table 4" w:uiPriority="49"/>
+    <w:lsdException w:name="Grid Table 5 Dark" w:uiPriority="50"/>
+    <w:lsdException w:name="Grid Table 6 Colorful" w:uiPriority="51"/>
+    <w:lsdException w:name="Grid Table 7 Colorful" w:uiPriority="52"/>
+    <w:lsdException w:name="Grid Table 1 Light Accent 1" w:uiPriority="46"/>
+    <w:lsdException w:name="Grid Table 2 Accent 1" w:uiPriority="47"/>
+    <w:lsdException w:name="Grid Table 3 Accent 1" w:uiPriority="48"/>
+    <w:lsdException w:name="Grid Table 4 Accent 1" w:uiPriority="49"/>
+    <w:lsdException w:name="Grid Table 5 Dark Accent 1" w:uiPriority="50"/>
+    <w:lsdException w:name="Grid Table 6 Colorful Accent 1" w:uiPriority="51"/>
+    <w:lsdException w:name="Grid Table 7 Colorful Accent 1" w:uiPriority="52"/>
+    <w:lsdException w:name="Grid Table 1 Light Accent 2" w:uiPriority="46"/>
+    <w:lsdException w:name="Grid Table 2 Accent 2" w:uiPriority="47"/>
+    <w:lsdException w:name="Grid Table 3 Accent 2" w:uiPriority="48"/>
+    <w:lsdException w:name="Grid Table 4 Accent 2" w:uiPriority="49"/>
+    <w:lsdException w:name="Grid Table 5 Dark Accent 2" w:uiPriority="50"/>
+    <w:lsdException w:name="Grid Table 6 Colorful Accent 2" w:uiPriority="51"/>
+    <w:lsdException w:name="Grid Table 7 Colorful Accent 2" w:uiPriority="52"/>
+    <w:lsdException w:name="Grid Table 1 Light Accent 3" w:uiPriority="46"/>
+    <w:lsdException w:name="Grid Table 2 Accent 3" w:uiPriority="47"/>
+    <w:lsdException w:name="Grid Table 3 Accent 3" w:uiPriority="48"/>
+    <w:lsdException w:name="Grid Table 4 Accent 3" w:uiPriority="49"/>
+    <w:lsdException w:name="Grid Table 5 Dark Accent 3" w:uiPriority="50"/>
+    <w:lsdException w:name="Grid Table 6 Colorful Accent 3" w:uiPriority="51"/>
+    <w:lsdException w:name="Grid Table 7 Colorful Accent 3" w:uiPriority="52"/>
+    <w:lsdException w:name="Grid Table 1 Light Accent 4" w:uiPriority="46"/>
+    <w:lsdException w:name="Grid Table 2 Accent 4" w:uiPriority="47"/>
+    <w:lsdException w:name="Grid Table 3 Accent 4" w:uiPriority="48"/>
+    <w:lsdException w:name="Grid Table 4 Accent 4" w:uiPriority="49"/>
+    <w:lsdException w:name="Grid Table 5 Dark Accent 4" w:uiPriority="50"/>
+    <w:lsdException w:name="Grid Table 6 Colorful Accent 4" w:uiPriority="51"/>
+    <w:lsdException w:name="Grid Table 7 Colorful Accent 4" w:uiPriority="52"/>
+    <w:lsdException w:name="Grid Table 1 Light Accent 5" w:uiPriority="46"/>
+    <w:lsdException w:name="Grid Table 2 Accent 5" w:uiPriority="47"/>
+    <w:lsdException w:name="Grid Table 3 Accent 5" w:uiPriority="48"/>
+    <w:lsdException w:name="Grid Table 4 Accent 5" w:uiPriority="49"/>
+    <w:lsdException w:name="Grid Table 5 Dark Accent 5" w:uiPriority="50"/>
+    <w:lsdException w:name="Grid Table 6 Colorful Accent 5" w:uiPriority="51"/>
+    <w:lsdException w:name="Grid Table 7 Colorful Accent 5" w:uiPriority="52"/>
+    <w:lsdException w:name="Grid Table 1 Light Accent 6" w:uiPriority="46"/>
+    <w:lsdException w:name="Grid Table 2 Accent 6" w:uiPriority="47"/>
+    <w:lsdException w:name="Grid Table 3 Accent 6" w:uiPriority="48"/>
+    <w:lsdException w:name="Grid Table 4 Accent 6" w:uiPriority="49"/>
+    <w:lsdException w:name="Grid Table 5 Dark Accent 6" w:uiPriority="50"/>
+    <w:lsdException w:name="Grid Table 6 Colorful Accent 6" w:uiPriority="51"/>
+    <w:lsdException w:name="Grid Table 7 Colorful Accent 6" w:uiPriority="52"/>
+    <w:lsdException w:name="List Table 1 Light" w:uiPriority="46"/>
+    <w:lsdException w:name="List Table 2" w:uiPriority="47"/>
+    <w:lsdException w:name="List Table 3" w:uiPriority="48"/>
+    <w:lsdException w:name="List Table 4" w:uiPriority="49"/>
+    <w:lsdException w:name="List Table 5 Dark" w:uiPriority="50"/>
+    <w:lsdException w:name="List Table 6 Colorful" w:uiPriority="51"/>
+    <w:lsdException w:name="List Table 7 Colorful" w:uiPriority="52"/>
+    <w:lsdException w:name="List Table 1 Light Accent 1" w:uiPriority="46"/>
+    <w:lsdException w:name="List Table 2 Accent 1" w:uiPriority="47"/>
+    <w:lsdException w:name="List Table 3 Accent 1" w:uiPriority="48"/>
+    <w:lsdException w:name="List Table 4 Accent 1" w:uiPriority="49"/>
+    <w:lsdException w:name="List Table 5 Dark Accent 1" w:uiPriority="50"/>
+    <w:lsdException w:name="List Table 6 Colorful Accent 1" w:uiPriority="51"/>
+    <w:lsdException w:name="List Table 7 Colorful Accent 1" w:uiPriority="52"/>
+    <w:lsdException w:name="List Table 1 Light Accent 2" w:uiPriority="46"/>
+    <w:lsdException w:name="List Table 2 Accent 2" w:uiPriority="47"/>
+    <w:lsdException w:name="List Table 3 Accent 2" w:uiPriority="48"/>
+    <w:lsdException w:name="List Table 4 Accent 2" w:uiPriority="49"/>
+    <w:lsdException w:name="List Table 5 Dark Accent 2" w:uiPriority="50"/>
+    <w:lsdException w:name="List Table 6 Colorful Accent 2" w:uiPriority="51"/>
+    <w:lsdException w:name="List Table 7 Colorful Accent 2" w:uiPriority="52"/>
+    <w:lsdException w:name="List Table 1 Light Accent 3" w:uiPriority="46"/>
+    <w:lsdException w:name="List Table 2 Accent 3" w:uiPriority="47"/>
+    <w:lsdException w:name="List Table 3 Accent 3" w:uiPriority="48"/>
+    <w:lsdException w:name="List Table 4 Accent 3" w:uiPriority="49"/>
+    <w:lsdException w:name="List Table 5 Dark Accent 3" w:uiPriority="50"/>
+    <w:lsdException w:name="List Table 6 Colorful Accent 3" w:uiPriority="51"/>
+    <w:lsdException w:name="List Table 7 Colorful Accent 3" w:uiPriority="52"/>
+    <w:lsdException w:name="List Table 1 Light Accent 4" w:uiPriority="46"/>
+    <w:lsdException w:name="List Table 2 Accent 4" w:uiPriority="47"/>
+    <w:lsdException w:name="List Table 3 Accent 4" w:uiPriority="48"/>
+    <w:lsdException w:name="List Table 4 Accent 4" w:uiPriority="49"/>
+    <w:lsdException w:name="List Table 5 Dark Accent 4" w:uiPriority="50"/>
+    <w:lsdException w:name="List Table 6 Colorful Accent 4" w:uiPriority="51"/>
+    <w:lsdException w:name="List Table 7 Colorful Accent 4" w:uiPriority="52"/>
+    <w:lsdException w:name="List Table 1 Light Accent 5" w:uiPriority="46"/>
+    <w:lsdException w:name="List Table 2 Accent 5" w:uiPriority="47"/>
+    <w:lsdException w:name="List Table 3 Accent 5" w:uiPriority="48"/>
+    <w:lsdException w:name="List Table 4 Accent 5" w:uiPriority="49"/>
+    <w:lsdException w:name="List Table 5 Dark Accent 5" w:uiPriority="50"/>
+    <w:lsdException w:name="List Table 6 Colorful Accent 5" w:uiPriority="51"/>
+    <w:lsdException w:name="List Table 7 Colorful Accent 5" w:uiPriority="52"/>
+    <w:lsdException w:name="List Table 1 Light Accent 6" w:uiPriority="46"/>
+    <w:lsdException w:name="List Table 2 Accent 6" w:uiPriority="47"/>
+    <w:lsdException w:name="List Table 3 Accent 6" w:uiPriority="48"/>
+    <w:lsdException w:name="List Table 4 Accent 6" w:uiPriority="49"/>
+    <w:lsdException w:name="List Table 5 Dark Accent 6" w:uiPriority="50"/>
+    <w:lsdException w:name="List Table 6 Colorful Accent 6" w:uiPriority="51"/>
+    <w:lsdException w:name="List Table 7 Colorful Accent 6" w:uiPriority="52"/>
+    <w:lsdException w:name="Mention" w:semiHidden="1" w:unhideWhenUsed="1"/>
+    <w:lsdException w:name="Smart Hyperlink" w:semiHidden="1" w:unhideWhenUsed="1"/>
+    <w:lsdException w:name="Hashtag" w:semiHidden="1" w:unhideWhenUsed="1"/>
+    <w:lsdException w:name="Unresolved Mention" w:semiHidden="1" w:unhideWhenUsed="1"/>
+    <w:lsdException w:name="Smart Link" w:semiHidden="1" w:unhideWhenUsed="1"/>
   </w:latentStyles>
   <w:style w:type="paragraph" w:default="1" w:styleId="Normal">
     <w:name w:val="Normal"/>
@@ -3322,7 +3539,6 @@
     <w:uiPriority w:val="99"/>
     <w:semiHidden/>
     <w:unhideWhenUsed/>
-    <w:qFormat/>
     <w:tblPr>
       <w:tblInd w:w="0" w:type="dxa"/>
       <w:tblCellMar>
@@ -3395,8 +3611,8 @@
       <w:u w:val="single"/>
     </w:rPr>
   </w:style>
-  <w:style w:type="character" w:customStyle="1" w:styleId="UnresolvedMention">
-    <w:name w:val="Unresolved Mention"/>
+  <w:style w:type="character" w:customStyle="1" w:styleId="UnresolvedMention1">
+    <w:name w:val="Unresolved Mention1"/>
     <w:basedOn w:val="DefaultParagraphFont"/>
     <w:uiPriority w:val="99"/>
     <w:semiHidden/>

</xml_diff>